<commit_message>
using input and output
</commit_message>
<xml_diff>
--- a/starting.docx
+++ b/starting.docx
@@ -2229,8 +2229,26 @@
           <w:tab w:val="left" w:pos="2892"/>
         </w:tabs>
       </w:pPr>
-      <w:bookmarkStart w:id="0" w:name="_GoBack"/>
-      <w:bookmarkEnd w:id="0"/>
+      <w:r>
+        <w:lastRenderedPageBreak/>
+        <w:t xml:space="preserve">Creando un </w:t>
+      </w:r>
+      <w:proofErr w:type="spellStart"/>
+      <w:r>
+        <w:t>toolbar</w:t>
+      </w:r>
+      <w:proofErr w:type="spellEnd"/>
+      <w:r>
+        <w:t xml:space="preserve"> (</w:t>
+      </w:r>
+      <w:proofErr w:type="spellStart"/>
+      <w:r>
+        <w:t>header</w:t>
+      </w:r>
+      <w:proofErr w:type="spellEnd"/>
+      <w:r>
+        <w:t>)</w:t>
+      </w:r>
     </w:p>
     <w:p>
       <w:pPr>
@@ -2238,13 +2256,1196 @@
           <w:tab w:val="left" w:pos="2892"/>
         </w:tabs>
       </w:pPr>
+      <w:r>
+        <w:t xml:space="preserve">Se crea </w:t>
+      </w:r>
+      <w:proofErr w:type="spellStart"/>
+      <w:r>
+        <w:t>unnuevo</w:t>
+      </w:r>
+      <w:proofErr w:type="spellEnd"/>
+      <w:r>
+        <w:t xml:space="preserve"> folder y </w:t>
+      </w:r>
+      <w:proofErr w:type="gramStart"/>
+      <w:r>
+        <w:t>componente ,</w:t>
+      </w:r>
+      <w:proofErr w:type="gramEnd"/>
+      <w:r>
+        <w:t xml:space="preserve"> </w:t>
+      </w:r>
+      <w:proofErr w:type="spellStart"/>
+      <w:r>
+        <w:t>header</w:t>
+      </w:r>
+      <w:proofErr w:type="spellEnd"/>
+    </w:p>
+    <w:p>
+      <w:pPr>
+        <w:tabs>
+          <w:tab w:val="left" w:pos="2892"/>
+        </w:tabs>
+      </w:pPr>
+      <w:r>
+        <w:t xml:space="preserve">En el </w:t>
+      </w:r>
+      <w:proofErr w:type="spellStart"/>
+      <w:r>
+        <w:t>html</w:t>
+      </w:r>
+      <w:proofErr w:type="spellEnd"/>
+      <w:r>
+        <w:t xml:space="preserve"> se implementa el tag </w:t>
+      </w:r>
+      <w:proofErr w:type="spellStart"/>
+      <w:r>
+        <w:t>mat-toolbar</w:t>
+      </w:r>
+      <w:proofErr w:type="spellEnd"/>
+      <w:r>
+        <w:t xml:space="preserve">, que debe ser importado en el </w:t>
+      </w:r>
+      <w:proofErr w:type="spellStart"/>
+      <w:proofErr w:type="gramStart"/>
+      <w:r>
+        <w:t>app.module</w:t>
+      </w:r>
+      <w:proofErr w:type="spellEnd"/>
+      <w:proofErr w:type="gramEnd"/>
+      <w:r>
+        <w:t>.</w:t>
+      </w:r>
+    </w:p>
+    <w:p>
+      <w:pPr>
+        <w:tabs>
+          <w:tab w:val="left" w:pos="2892"/>
+        </w:tabs>
+      </w:pPr>
+      <w:r>
+        <w:rPr>
+          <w:noProof/>
+        </w:rPr>
+        <w:drawing>
+          <wp:inline distT="0" distB="0" distL="0" distR="0" wp14:anchorId="7185B8AC" wp14:editId="3E1AF069">
+            <wp:extent cx="2186940" cy="579244"/>
+            <wp:effectExtent l="0" t="0" r="3810" b="0"/>
+            <wp:docPr id="29" name="Picture 29"/>
+            <wp:cNvGraphicFramePr>
+              <a:graphicFrameLocks xmlns:a="http://schemas.openxmlformats.org/drawingml/2006/main" noChangeAspect="1"/>
+            </wp:cNvGraphicFramePr>
+            <a:graphic xmlns:a="http://schemas.openxmlformats.org/drawingml/2006/main">
+              <a:graphicData uri="http://schemas.openxmlformats.org/drawingml/2006/picture">
+                <pic:pic xmlns:pic="http://schemas.openxmlformats.org/drawingml/2006/picture">
+                  <pic:nvPicPr>
+                    <pic:cNvPr id="1" name=""/>
+                    <pic:cNvPicPr/>
+                  </pic:nvPicPr>
+                  <pic:blipFill>
+                    <a:blip r:embed="rId33"/>
+                    <a:stretch>
+                      <a:fillRect/>
+                    </a:stretch>
+                  </pic:blipFill>
+                  <pic:spPr>
+                    <a:xfrm>
+                      <a:off x="0" y="0"/>
+                      <a:ext cx="2199727" cy="582631"/>
+                    </a:xfrm>
+                    <a:prstGeom prst="rect">
+                      <a:avLst/>
+                    </a:prstGeom>
+                  </pic:spPr>
+                </pic:pic>
+              </a:graphicData>
+            </a:graphic>
+          </wp:inline>
+        </w:drawing>
+      </w:r>
+    </w:p>
+    <w:p>
+      <w:pPr>
+        <w:tabs>
+          <w:tab w:val="left" w:pos="2892"/>
+        </w:tabs>
+      </w:pPr>
+      <w:r>
+        <w:t xml:space="preserve">Desde el </w:t>
+      </w:r>
+      <w:proofErr w:type="spellStart"/>
+      <w:proofErr w:type="gramStart"/>
+      <w:r>
+        <w:t>app.component</w:t>
+      </w:r>
+      <w:proofErr w:type="spellEnd"/>
+      <w:proofErr w:type="gramEnd"/>
+    </w:p>
+    <w:p>
+      <w:pPr>
+        <w:tabs>
+          <w:tab w:val="left" w:pos="2892"/>
+        </w:tabs>
+      </w:pPr>
+      <w:r>
+        <w:rPr>
+          <w:noProof/>
+        </w:rPr>
+        <w:drawing>
+          <wp:inline distT="0" distB="0" distL="0" distR="0" wp14:anchorId="23C3E617" wp14:editId="2D5ED64D">
+            <wp:extent cx="2476500" cy="1085850"/>
+            <wp:effectExtent l="0" t="0" r="0" b="0"/>
+            <wp:docPr id="31" name="Picture 31"/>
+            <wp:cNvGraphicFramePr>
+              <a:graphicFrameLocks xmlns:a="http://schemas.openxmlformats.org/drawingml/2006/main" noChangeAspect="1"/>
+            </wp:cNvGraphicFramePr>
+            <a:graphic xmlns:a="http://schemas.openxmlformats.org/drawingml/2006/main">
+              <a:graphicData uri="http://schemas.openxmlformats.org/drawingml/2006/picture">
+                <pic:pic xmlns:pic="http://schemas.openxmlformats.org/drawingml/2006/picture">
+                  <pic:nvPicPr>
+                    <pic:cNvPr id="1" name=""/>
+                    <pic:cNvPicPr/>
+                  </pic:nvPicPr>
+                  <pic:blipFill>
+                    <a:blip r:embed="rId34"/>
+                    <a:stretch>
+                      <a:fillRect/>
+                    </a:stretch>
+                  </pic:blipFill>
+                  <pic:spPr>
+                    <a:xfrm>
+                      <a:off x="0" y="0"/>
+                      <a:ext cx="2476500" cy="1085850"/>
+                    </a:xfrm>
+                    <a:prstGeom prst="rect">
+                      <a:avLst/>
+                    </a:prstGeom>
+                  </pic:spPr>
+                </pic:pic>
+              </a:graphicData>
+            </a:graphic>
+          </wp:inline>
+        </w:drawing>
+      </w:r>
+    </w:p>
+    <w:p>
+      <w:pPr>
+        <w:tabs>
+          <w:tab w:val="left" w:pos="2892"/>
+        </w:tabs>
+      </w:pPr>
+      <w:r>
+        <w:rPr>
+          <w:noProof/>
+        </w:rPr>
+        <w:drawing>
+          <wp:inline distT="0" distB="0" distL="0" distR="0" wp14:anchorId="0F217CFD" wp14:editId="60794403">
+            <wp:extent cx="1264920" cy="1331647"/>
+            <wp:effectExtent l="0" t="0" r="0" b="1905"/>
+            <wp:docPr id="30" name="Picture 30"/>
+            <wp:cNvGraphicFramePr>
+              <a:graphicFrameLocks xmlns:a="http://schemas.openxmlformats.org/drawingml/2006/main" noChangeAspect="1"/>
+            </wp:cNvGraphicFramePr>
+            <a:graphic xmlns:a="http://schemas.openxmlformats.org/drawingml/2006/main">
+              <a:graphicData uri="http://schemas.openxmlformats.org/drawingml/2006/picture">
+                <pic:pic xmlns:pic="http://schemas.openxmlformats.org/drawingml/2006/picture">
+                  <pic:nvPicPr>
+                    <pic:cNvPr id="1" name=""/>
+                    <pic:cNvPicPr/>
+                  </pic:nvPicPr>
+                  <pic:blipFill>
+                    <a:blip r:embed="rId35"/>
+                    <a:stretch>
+                      <a:fillRect/>
+                    </a:stretch>
+                  </pic:blipFill>
+                  <pic:spPr>
+                    <a:xfrm>
+                      <a:off x="0" y="0"/>
+                      <a:ext cx="1271293" cy="1338356"/>
+                    </a:xfrm>
+                    <a:prstGeom prst="rect">
+                      <a:avLst/>
+                    </a:prstGeom>
+                  </pic:spPr>
+                </pic:pic>
+              </a:graphicData>
+            </a:graphic>
+          </wp:inline>
+        </w:drawing>
+      </w:r>
+    </w:p>
+    <w:p/>
+    <w:p>
+      <w:r>
+        <w:t xml:space="preserve">Mostrando </w:t>
+      </w:r>
+      <w:proofErr w:type="gramStart"/>
+      <w:r>
+        <w:t>los post</w:t>
+      </w:r>
+      <w:proofErr w:type="gramEnd"/>
+      <w:r>
+        <w:t>.</w:t>
+      </w:r>
+    </w:p>
+    <w:p>
+      <w:r>
+        <w:t xml:space="preserve">Se crea una subcarpeta, </w:t>
+      </w:r>
+      <w:proofErr w:type="spellStart"/>
+      <w:r>
+        <w:t>post-list</w:t>
+      </w:r>
+      <w:proofErr w:type="spellEnd"/>
+      <w:r>
+        <w:t xml:space="preserve"> con su </w:t>
+      </w:r>
+      <w:proofErr w:type="spellStart"/>
+      <w:r>
+        <w:t>ts</w:t>
+      </w:r>
+      <w:proofErr w:type="spellEnd"/>
+      <w:r>
+        <w:t xml:space="preserve"> y </w:t>
+      </w:r>
+      <w:proofErr w:type="spellStart"/>
+      <w:r>
+        <w:t>html</w:t>
+      </w:r>
+      <w:proofErr w:type="spellEnd"/>
+      <w:r>
+        <w:t xml:space="preserve">, recordar incluirlo en </w:t>
+      </w:r>
+      <w:proofErr w:type="spellStart"/>
+      <w:r>
+        <w:t>declarations</w:t>
+      </w:r>
+      <w:proofErr w:type="spellEnd"/>
+      <w:r>
+        <w:t>.</w:t>
+      </w:r>
+    </w:p>
+    <w:p>
+      <w:r>
+        <w:t xml:space="preserve"> Y luego en el app.html con su tag</w:t>
+      </w:r>
+    </w:p>
+    <w:p>
+      <w:r>
+        <w:rPr>
+          <w:noProof/>
+        </w:rPr>
+        <w:drawing>
+          <wp:inline distT="0" distB="0" distL="0" distR="0" wp14:anchorId="30BC7267" wp14:editId="466CF1BB">
+            <wp:extent cx="3711233" cy="1531620"/>
+            <wp:effectExtent l="0" t="0" r="3810" b="0"/>
+            <wp:docPr id="32" name="Picture 32"/>
+            <wp:cNvGraphicFramePr>
+              <a:graphicFrameLocks xmlns:a="http://schemas.openxmlformats.org/drawingml/2006/main" noChangeAspect="1"/>
+            </wp:cNvGraphicFramePr>
+            <a:graphic xmlns:a="http://schemas.openxmlformats.org/drawingml/2006/main">
+              <a:graphicData uri="http://schemas.openxmlformats.org/drawingml/2006/picture">
+                <pic:pic xmlns:pic="http://schemas.openxmlformats.org/drawingml/2006/picture">
+                  <pic:nvPicPr>
+                    <pic:cNvPr id="1" name=""/>
+                    <pic:cNvPicPr/>
+                  </pic:nvPicPr>
+                  <pic:blipFill>
+                    <a:blip r:embed="rId36"/>
+                    <a:stretch>
+                      <a:fillRect/>
+                    </a:stretch>
+                  </pic:blipFill>
+                  <pic:spPr>
+                    <a:xfrm>
+                      <a:off x="0" y="0"/>
+                      <a:ext cx="3715992" cy="1533584"/>
+                    </a:xfrm>
+                    <a:prstGeom prst="rect">
+                      <a:avLst/>
+                    </a:prstGeom>
+                  </pic:spPr>
+                </pic:pic>
+              </a:graphicData>
+            </a:graphic>
+          </wp:inline>
+        </w:drawing>
+      </w:r>
+    </w:p>
+    <w:p>
+      <w:r>
+        <w:rPr>
+          <w:noProof/>
+        </w:rPr>
+        <w:drawing>
+          <wp:inline distT="0" distB="0" distL="0" distR="0" wp14:anchorId="076D762B" wp14:editId="0D5B0C04">
+            <wp:extent cx="3200400" cy="342900"/>
+            <wp:effectExtent l="0" t="0" r="0" b="0"/>
+            <wp:docPr id="33" name="Picture 33"/>
+            <wp:cNvGraphicFramePr>
+              <a:graphicFrameLocks xmlns:a="http://schemas.openxmlformats.org/drawingml/2006/main" noChangeAspect="1"/>
+            </wp:cNvGraphicFramePr>
+            <a:graphic xmlns:a="http://schemas.openxmlformats.org/drawingml/2006/main">
+              <a:graphicData uri="http://schemas.openxmlformats.org/drawingml/2006/picture">
+                <pic:pic xmlns:pic="http://schemas.openxmlformats.org/drawingml/2006/picture">
+                  <pic:nvPicPr>
+                    <pic:cNvPr id="1" name=""/>
+                    <pic:cNvPicPr/>
+                  </pic:nvPicPr>
+                  <pic:blipFill>
+                    <a:blip r:embed="rId37"/>
+                    <a:stretch>
+                      <a:fillRect/>
+                    </a:stretch>
+                  </pic:blipFill>
+                  <pic:spPr>
+                    <a:xfrm>
+                      <a:off x="0" y="0"/>
+                      <a:ext cx="3200400" cy="342900"/>
+                    </a:xfrm>
+                    <a:prstGeom prst="rect">
+                      <a:avLst/>
+                    </a:prstGeom>
+                  </pic:spPr>
+                </pic:pic>
+              </a:graphicData>
+            </a:graphic>
+          </wp:inline>
+        </w:drawing>
+      </w:r>
     </w:p>
     <w:p/>
     <w:p/>
+    <w:p>
+      <w:r>
+        <w:lastRenderedPageBreak/>
+        <w:t xml:space="preserve">Ahora importamos un nuevo </w:t>
+      </w:r>
+      <w:proofErr w:type="spellStart"/>
+      <w:r>
+        <w:t>modulo</w:t>
+      </w:r>
+      <w:proofErr w:type="spellEnd"/>
+      <w:r>
+        <w:t xml:space="preserve"> de material,  </w:t>
+      </w:r>
+    </w:p>
+    <w:p>
+      <w:r>
+        <w:rPr>
+          <w:noProof/>
+        </w:rPr>
+        <w:drawing>
+          <wp:inline distT="0" distB="0" distL="0" distR="0" wp14:anchorId="45B824C3" wp14:editId="44671D17">
+            <wp:extent cx="2028825" cy="581025"/>
+            <wp:effectExtent l="0" t="0" r="9525" b="9525"/>
+            <wp:docPr id="34" name="Picture 34"/>
+            <wp:cNvGraphicFramePr>
+              <a:graphicFrameLocks xmlns:a="http://schemas.openxmlformats.org/drawingml/2006/main" noChangeAspect="1"/>
+            </wp:cNvGraphicFramePr>
+            <a:graphic xmlns:a="http://schemas.openxmlformats.org/drawingml/2006/main">
+              <a:graphicData uri="http://schemas.openxmlformats.org/drawingml/2006/picture">
+                <pic:pic xmlns:pic="http://schemas.openxmlformats.org/drawingml/2006/picture">
+                  <pic:nvPicPr>
+                    <pic:cNvPr id="1" name=""/>
+                    <pic:cNvPicPr/>
+                  </pic:nvPicPr>
+                  <pic:blipFill>
+                    <a:blip r:embed="rId38"/>
+                    <a:stretch>
+                      <a:fillRect/>
+                    </a:stretch>
+                  </pic:blipFill>
+                  <pic:spPr>
+                    <a:xfrm>
+                      <a:off x="0" y="0"/>
+                      <a:ext cx="2028825" cy="581025"/>
+                    </a:xfrm>
+                    <a:prstGeom prst="rect">
+                      <a:avLst/>
+                    </a:prstGeom>
+                  </pic:spPr>
+                </pic:pic>
+              </a:graphicData>
+            </a:graphic>
+          </wp:inline>
+        </w:drawing>
+      </w:r>
+    </w:p>
     <w:p/>
+    <w:p>
+      <w:r>
+        <w:t xml:space="preserve">Ahora en el </w:t>
+      </w:r>
+      <w:proofErr w:type="spellStart"/>
+      <w:r>
+        <w:t>html</w:t>
+      </w:r>
+      <w:proofErr w:type="spellEnd"/>
+      <w:r>
+        <w:t xml:space="preserve"> se utiliza una nueva estructura:</w:t>
+      </w:r>
+    </w:p>
+    <w:p>
+      <w:r>
+        <w:rPr>
+          <w:noProof/>
+        </w:rPr>
+        <w:drawing>
+          <wp:inline distT="0" distB="0" distL="0" distR="0" wp14:anchorId="7C907F50" wp14:editId="7446F3A1">
+            <wp:extent cx="2430780" cy="1246355"/>
+            <wp:effectExtent l="0" t="0" r="7620" b="0"/>
+            <wp:docPr id="36" name="Picture 36"/>
+            <wp:cNvGraphicFramePr>
+              <a:graphicFrameLocks xmlns:a="http://schemas.openxmlformats.org/drawingml/2006/main" noChangeAspect="1"/>
+            </wp:cNvGraphicFramePr>
+            <a:graphic xmlns:a="http://schemas.openxmlformats.org/drawingml/2006/main">
+              <a:graphicData uri="http://schemas.openxmlformats.org/drawingml/2006/picture">
+                <pic:pic xmlns:pic="http://schemas.openxmlformats.org/drawingml/2006/picture">
+                  <pic:nvPicPr>
+                    <pic:cNvPr id="1" name=""/>
+                    <pic:cNvPicPr/>
+                  </pic:nvPicPr>
+                  <pic:blipFill>
+                    <a:blip r:embed="rId39"/>
+                    <a:stretch>
+                      <a:fillRect/>
+                    </a:stretch>
+                  </pic:blipFill>
+                  <pic:spPr>
+                    <a:xfrm>
+                      <a:off x="0" y="0"/>
+                      <a:ext cx="2437556" cy="1249829"/>
+                    </a:xfrm>
+                    <a:prstGeom prst="rect">
+                      <a:avLst/>
+                    </a:prstGeom>
+                  </pic:spPr>
+                </pic:pic>
+              </a:graphicData>
+            </a:graphic>
+          </wp:inline>
+        </w:drawing>
+      </w:r>
+    </w:p>
+    <w:p>
+      <w:r>
+        <w:rPr>
+          <w:noProof/>
+        </w:rPr>
+        <w:drawing>
+          <wp:inline distT="0" distB="0" distL="0" distR="0" wp14:anchorId="225B74A7" wp14:editId="08A80DF0">
+            <wp:extent cx="4846320" cy="823622"/>
+            <wp:effectExtent l="0" t="0" r="0" b="0"/>
+            <wp:docPr id="37" name="Picture 37"/>
+            <wp:cNvGraphicFramePr>
+              <a:graphicFrameLocks xmlns:a="http://schemas.openxmlformats.org/drawingml/2006/main" noChangeAspect="1"/>
+            </wp:cNvGraphicFramePr>
+            <a:graphic xmlns:a="http://schemas.openxmlformats.org/drawingml/2006/main">
+              <a:graphicData uri="http://schemas.openxmlformats.org/drawingml/2006/picture">
+                <pic:pic xmlns:pic="http://schemas.openxmlformats.org/drawingml/2006/picture">
+                  <pic:nvPicPr>
+                    <pic:cNvPr id="1" name=""/>
+                    <pic:cNvPicPr/>
+                  </pic:nvPicPr>
+                  <pic:blipFill>
+                    <a:blip r:embed="rId40"/>
+                    <a:stretch>
+                      <a:fillRect/>
+                    </a:stretch>
+                  </pic:blipFill>
+                  <pic:spPr>
+                    <a:xfrm>
+                      <a:off x="0" y="0"/>
+                      <a:ext cx="4850969" cy="824412"/>
+                    </a:xfrm>
+                    <a:prstGeom prst="rect">
+                      <a:avLst/>
+                    </a:prstGeom>
+                  </pic:spPr>
+                </pic:pic>
+              </a:graphicData>
+            </a:graphic>
+          </wp:inline>
+        </w:drawing>
+      </w:r>
+    </w:p>
     <w:p/>
+    <w:p>
+      <w:r>
+        <w:t>Creando una lista de posts.</w:t>
+      </w:r>
+    </w:p>
+    <w:p>
+      <w:r>
+        <w:rPr>
+          <w:noProof/>
+        </w:rPr>
+        <w:drawing>
+          <wp:inline distT="0" distB="0" distL="0" distR="0" wp14:anchorId="60580563" wp14:editId="5A1AD594">
+            <wp:extent cx="2788920" cy="1966079"/>
+            <wp:effectExtent l="0" t="0" r="0" b="0"/>
+            <wp:docPr id="39" name="Picture 39"/>
+            <wp:cNvGraphicFramePr>
+              <a:graphicFrameLocks xmlns:a="http://schemas.openxmlformats.org/drawingml/2006/main" noChangeAspect="1"/>
+            </wp:cNvGraphicFramePr>
+            <a:graphic xmlns:a="http://schemas.openxmlformats.org/drawingml/2006/main">
+              <a:graphicData uri="http://schemas.openxmlformats.org/drawingml/2006/picture">
+                <pic:pic xmlns:pic="http://schemas.openxmlformats.org/drawingml/2006/picture">
+                  <pic:nvPicPr>
+                    <pic:cNvPr id="1" name=""/>
+                    <pic:cNvPicPr/>
+                  </pic:nvPicPr>
+                  <pic:blipFill>
+                    <a:blip r:embed="rId41"/>
+                    <a:stretch>
+                      <a:fillRect/>
+                    </a:stretch>
+                  </pic:blipFill>
+                  <pic:spPr>
+                    <a:xfrm>
+                      <a:off x="0" y="0"/>
+                      <a:ext cx="2792997" cy="1968953"/>
+                    </a:xfrm>
+                    <a:prstGeom prst="rect">
+                      <a:avLst/>
+                    </a:prstGeom>
+                  </pic:spPr>
+                </pic:pic>
+              </a:graphicData>
+            </a:graphic>
+          </wp:inline>
+        </w:drawing>
+      </w:r>
+    </w:p>
+    <w:p>
+      <w:r>
+        <w:t xml:space="preserve">E </w:t>
+      </w:r>
+      <w:proofErr w:type="spellStart"/>
+      <w:r>
+        <w:t>irteandola</w:t>
+      </w:r>
+      <w:proofErr w:type="spellEnd"/>
+      <w:r>
+        <w:t xml:space="preserve"> en el </w:t>
+      </w:r>
+      <w:proofErr w:type="spellStart"/>
+      <w:r>
+        <w:t>html</w:t>
+      </w:r>
+      <w:proofErr w:type="spellEnd"/>
+      <w:r>
+        <w:t>:</w:t>
+      </w:r>
+    </w:p>
+    <w:p>
+      <w:r>
+        <w:rPr>
+          <w:noProof/>
+        </w:rPr>
+        <w:drawing>
+          <wp:inline distT="0" distB="0" distL="0" distR="0" wp14:anchorId="7CEEA647" wp14:editId="339FCA29">
+            <wp:extent cx="3444240" cy="1226716"/>
+            <wp:effectExtent l="0" t="0" r="3810" b="0"/>
+            <wp:docPr id="40" name="Picture 40"/>
+            <wp:cNvGraphicFramePr>
+              <a:graphicFrameLocks xmlns:a="http://schemas.openxmlformats.org/drawingml/2006/main" noChangeAspect="1"/>
+            </wp:cNvGraphicFramePr>
+            <a:graphic xmlns:a="http://schemas.openxmlformats.org/drawingml/2006/main">
+              <a:graphicData uri="http://schemas.openxmlformats.org/drawingml/2006/picture">
+                <pic:pic xmlns:pic="http://schemas.openxmlformats.org/drawingml/2006/picture">
+                  <pic:nvPicPr>
+                    <pic:cNvPr id="1" name=""/>
+                    <pic:cNvPicPr/>
+                  </pic:nvPicPr>
+                  <pic:blipFill>
+                    <a:blip r:embed="rId42"/>
+                    <a:stretch>
+                      <a:fillRect/>
+                    </a:stretch>
+                  </pic:blipFill>
+                  <pic:spPr>
+                    <a:xfrm>
+                      <a:off x="0" y="0"/>
+                      <a:ext cx="3458518" cy="1231801"/>
+                    </a:xfrm>
+                    <a:prstGeom prst="rect">
+                      <a:avLst/>
+                    </a:prstGeom>
+                  </pic:spPr>
+                </pic:pic>
+              </a:graphicData>
+            </a:graphic>
+          </wp:inline>
+        </w:drawing>
+      </w:r>
+    </w:p>
     <w:p/>
+    <w:p>
+      <w:r>
+        <w:t xml:space="preserve">Creando la estructura que reciba </w:t>
+      </w:r>
+      <w:proofErr w:type="gramStart"/>
+      <w:r>
+        <w:t>los post</w:t>
+      </w:r>
+      <w:proofErr w:type="gramEnd"/>
+      <w:r>
+        <w:t xml:space="preserve"> desde el input, se declara el arreglo posts </w:t>
+      </w:r>
+      <w:proofErr w:type="spellStart"/>
+      <w:r>
+        <w:t>vacio</w:t>
+      </w:r>
+      <w:proofErr w:type="spellEnd"/>
+      <w:r>
+        <w:t>.</w:t>
+      </w:r>
+    </w:p>
+    <w:p>
+      <w:r>
+        <w:t xml:space="preserve">Y la estructura en el </w:t>
+      </w:r>
+      <w:proofErr w:type="spellStart"/>
+      <w:r>
+        <w:t>html</w:t>
+      </w:r>
+      <w:proofErr w:type="spellEnd"/>
+      <w:r>
+        <w:t xml:space="preserve"> cambia.</w:t>
+      </w:r>
+    </w:p>
+    <w:p>
+      <w:r>
+        <w:rPr>
+          <w:noProof/>
+        </w:rPr>
+        <w:drawing>
+          <wp:inline distT="0" distB="0" distL="0" distR="0" wp14:anchorId="19CCFF33" wp14:editId="4A9C6FBC">
+            <wp:extent cx="4191000" cy="1275130"/>
+            <wp:effectExtent l="0" t="0" r="0" b="1270"/>
+            <wp:docPr id="41" name="Picture 41"/>
+            <wp:cNvGraphicFramePr>
+              <a:graphicFrameLocks xmlns:a="http://schemas.openxmlformats.org/drawingml/2006/main" noChangeAspect="1"/>
+            </wp:cNvGraphicFramePr>
+            <a:graphic xmlns:a="http://schemas.openxmlformats.org/drawingml/2006/main">
+              <a:graphicData uri="http://schemas.openxmlformats.org/drawingml/2006/picture">
+                <pic:pic xmlns:pic="http://schemas.openxmlformats.org/drawingml/2006/picture">
+                  <pic:nvPicPr>
+                    <pic:cNvPr id="1" name=""/>
+                    <pic:cNvPicPr/>
+                  </pic:nvPicPr>
+                  <pic:blipFill>
+                    <a:blip r:embed="rId43"/>
+                    <a:stretch>
+                      <a:fillRect/>
+                    </a:stretch>
+                  </pic:blipFill>
+                  <pic:spPr>
+                    <a:xfrm>
+                      <a:off x="0" y="0"/>
+                      <a:ext cx="4223382" cy="1284982"/>
+                    </a:xfrm>
+                    <a:prstGeom prst="rect">
+                      <a:avLst/>
+                    </a:prstGeom>
+                  </pic:spPr>
+                </pic:pic>
+              </a:graphicData>
+            </a:graphic>
+          </wp:inline>
+        </w:drawing>
+      </w:r>
+    </w:p>
     <w:p/>
+    <w:p>
+      <w:r>
+        <w:t xml:space="preserve">Para ingresar un post según la estructura definida se necesita un titulo para el post, </w:t>
+      </w:r>
+      <w:proofErr w:type="spellStart"/>
+      <w:r>
+        <w:t>asi</w:t>
+      </w:r>
+      <w:proofErr w:type="spellEnd"/>
+      <w:r>
+        <w:t xml:space="preserve"> que el post input cambia añadiéndole otro input.</w:t>
+      </w:r>
+    </w:p>
+    <w:p>
+      <w:r>
+        <w:t xml:space="preserve">Se crea el </w:t>
+      </w:r>
+      <w:proofErr w:type="spellStart"/>
+      <w:r>
+        <w:t>imput</w:t>
+      </w:r>
+      <w:proofErr w:type="spellEnd"/>
+      <w:r>
+        <w:t xml:space="preserve"> en el </w:t>
+      </w:r>
+      <w:proofErr w:type="spellStart"/>
+      <w:r>
+        <w:t>html</w:t>
+      </w:r>
+      <w:proofErr w:type="spellEnd"/>
+      <w:r>
+        <w:t xml:space="preserve"> y usando el [(</w:t>
+      </w:r>
+      <w:proofErr w:type="spellStart"/>
+      <w:r>
+        <w:t>ngModel</w:t>
+      </w:r>
+      <w:proofErr w:type="spellEnd"/>
+      <w:r>
+        <w:t xml:space="preserve">)] se enlaza a las variables creadas en el </w:t>
+      </w:r>
+      <w:proofErr w:type="spellStart"/>
+      <w:r>
+        <w:t>ts</w:t>
+      </w:r>
+      <w:proofErr w:type="spellEnd"/>
+      <w:r>
+        <w:t>.</w:t>
+      </w:r>
+    </w:p>
+    <w:p>
+      <w:r>
+        <w:rPr>
+          <w:noProof/>
+        </w:rPr>
+        <w:drawing>
+          <wp:anchor distT="0" distB="0" distL="114300" distR="114300" simplePos="0" relativeHeight="251658240" behindDoc="0" locked="0" layoutInCell="1" allowOverlap="1" wp14:anchorId="47C77BE5" wp14:editId="3BD98C2E">
+            <wp:simplePos x="1082040" y="4191000"/>
+            <wp:positionH relativeFrom="column">
+              <wp:align>left</wp:align>
+            </wp:positionH>
+            <wp:positionV relativeFrom="paragraph">
+              <wp:align>top</wp:align>
+            </wp:positionV>
+            <wp:extent cx="4998720" cy="995445"/>
+            <wp:effectExtent l="0" t="0" r="0" b="0"/>
+            <wp:wrapSquare wrapText="bothSides"/>
+            <wp:docPr id="42" name="Picture 42"/>
+            <wp:cNvGraphicFramePr>
+              <a:graphicFrameLocks xmlns:a="http://schemas.openxmlformats.org/drawingml/2006/main" noChangeAspect="1"/>
+            </wp:cNvGraphicFramePr>
+            <a:graphic xmlns:a="http://schemas.openxmlformats.org/drawingml/2006/main">
+              <a:graphicData uri="http://schemas.openxmlformats.org/drawingml/2006/picture">
+                <pic:pic xmlns:pic="http://schemas.openxmlformats.org/drawingml/2006/picture">
+                  <pic:nvPicPr>
+                    <pic:cNvPr id="1" name=""/>
+                    <pic:cNvPicPr/>
+                  </pic:nvPicPr>
+                  <pic:blipFill>
+                    <a:blip r:embed="rId44">
+                      <a:extLst>
+                        <a:ext uri="{28A0092B-C50C-407E-A947-70E740481C1C}">
+                          <a14:useLocalDpi xmlns:a14="http://schemas.microsoft.com/office/drawing/2010/main" val="0"/>
+                        </a:ext>
+                      </a:extLst>
+                    </a:blip>
+                    <a:stretch>
+                      <a:fillRect/>
+                    </a:stretch>
+                  </pic:blipFill>
+                  <pic:spPr>
+                    <a:xfrm>
+                      <a:off x="0" y="0"/>
+                      <a:ext cx="4998720" cy="995445"/>
+                    </a:xfrm>
+                    <a:prstGeom prst="rect">
+                      <a:avLst/>
+                    </a:prstGeom>
+                  </pic:spPr>
+                </pic:pic>
+              </a:graphicData>
+            </a:graphic>
+          </wp:anchor>
+        </w:drawing>
+      </w:r>
+      <w:r>
+        <w:br w:type="textWrapping" w:clear="all"/>
+      </w:r>
+    </w:p>
+    <w:p/>
+    <w:p>
+      <w:r>
+        <w:t xml:space="preserve">Pasando la información de un nuevo post con un </w:t>
+      </w:r>
+      <w:proofErr w:type="spellStart"/>
+      <w:r>
+        <w:t>emit</w:t>
+      </w:r>
+      <w:proofErr w:type="spellEnd"/>
+      <w:r>
+        <w:t xml:space="preserve">. Desde el créate </w:t>
+      </w:r>
+      <w:proofErr w:type="spellStart"/>
+      <w:r>
+        <w:t>component</w:t>
+      </w:r>
+      <w:proofErr w:type="spellEnd"/>
+      <w:r>
+        <w:t xml:space="preserve"> al </w:t>
+      </w:r>
+      <w:proofErr w:type="spellStart"/>
+      <w:proofErr w:type="gramStart"/>
+      <w:r>
+        <w:t>app.component</w:t>
+      </w:r>
+      <w:proofErr w:type="spellEnd"/>
+      <w:proofErr w:type="gramEnd"/>
+      <w:r>
+        <w:t xml:space="preserve">. Es necesario crear una nueva variable de tipo </w:t>
+      </w:r>
+      <w:proofErr w:type="spellStart"/>
+      <w:proofErr w:type="gramStart"/>
+      <w:r>
+        <w:t>EventEmitter</w:t>
+      </w:r>
+      <w:proofErr w:type="spellEnd"/>
+      <w:r>
+        <w:t>(</w:t>
+      </w:r>
+      <w:proofErr w:type="gramEnd"/>
+      <w:r>
+        <w:t>)</w:t>
+      </w:r>
+      <w:r>
+        <w:br/>
+        <w:t>poner el decorador Output para que este pueda ser escuchado desde el exterior del componente.</w:t>
+      </w:r>
+      <w:r>
+        <w:br/>
+      </w:r>
+      <w:r>
+        <w:br/>
+        <w:t xml:space="preserve">Luego dentro del método crear un objeto con los valores ya entrados y enviarlo con la propiedad </w:t>
+      </w:r>
+      <w:proofErr w:type="spellStart"/>
+      <w:r>
+        <w:t>emit</w:t>
+      </w:r>
+      <w:proofErr w:type="spellEnd"/>
+      <w:r>
+        <w:t xml:space="preserve"> de la variable evento creada.</w:t>
+      </w:r>
+    </w:p>
+    <w:p>
+      <w:r>
+        <w:rPr>
+          <w:noProof/>
+        </w:rPr>
+        <w:drawing>
+          <wp:inline distT="0" distB="0" distL="0" distR="0" wp14:anchorId="7563EB35" wp14:editId="15433EC7">
+            <wp:extent cx="3562350" cy="1666875"/>
+            <wp:effectExtent l="0" t="0" r="0" b="9525"/>
+            <wp:docPr id="43" name="Picture 43"/>
+            <wp:cNvGraphicFramePr>
+              <a:graphicFrameLocks xmlns:a="http://schemas.openxmlformats.org/drawingml/2006/main" noChangeAspect="1"/>
+            </wp:cNvGraphicFramePr>
+            <a:graphic xmlns:a="http://schemas.openxmlformats.org/drawingml/2006/main">
+              <a:graphicData uri="http://schemas.openxmlformats.org/drawingml/2006/picture">
+                <pic:pic xmlns:pic="http://schemas.openxmlformats.org/drawingml/2006/picture">
+                  <pic:nvPicPr>
+                    <pic:cNvPr id="1" name=""/>
+                    <pic:cNvPicPr/>
+                  </pic:nvPicPr>
+                  <pic:blipFill>
+                    <a:blip r:embed="rId45"/>
+                    <a:stretch>
+                      <a:fillRect/>
+                    </a:stretch>
+                  </pic:blipFill>
+                  <pic:spPr>
+                    <a:xfrm>
+                      <a:off x="0" y="0"/>
+                      <a:ext cx="3562350" cy="1666875"/>
+                    </a:xfrm>
+                    <a:prstGeom prst="rect">
+                      <a:avLst/>
+                    </a:prstGeom>
+                  </pic:spPr>
+                </pic:pic>
+              </a:graphicData>
+            </a:graphic>
+          </wp:inline>
+        </w:drawing>
+      </w:r>
+    </w:p>
+    <w:p/>
+    <w:p>
+      <w:r>
+        <w:lastRenderedPageBreak/>
+        <w:t xml:space="preserve">Desde </w:t>
+      </w:r>
+      <w:proofErr w:type="gramStart"/>
+      <w:r>
+        <w:t>el app</w:t>
+      </w:r>
+      <w:proofErr w:type="gramEnd"/>
+      <w:r>
+        <w:t xml:space="preserve"> </w:t>
+      </w:r>
+      <w:proofErr w:type="spellStart"/>
+      <w:r>
+        <w:t>component</w:t>
+      </w:r>
+      <w:proofErr w:type="spellEnd"/>
+      <w:r>
+        <w:t xml:space="preserve"> </w:t>
+      </w:r>
+      <w:proofErr w:type="spellStart"/>
+      <w:r>
+        <w:t>html</w:t>
+      </w:r>
+      <w:proofErr w:type="spellEnd"/>
+      <w:r>
+        <w:t>, se enlaza con el evento que se creo para que escuche y apenas se emita el evento se llame a una función que llenara un arreglo local de posts para luego ser utilizado.</w:t>
+      </w:r>
+      <w:r>
+        <w:br/>
+      </w:r>
+      <w:r>
+        <w:rPr>
+          <w:noProof/>
+        </w:rPr>
+        <w:drawing>
+          <wp:inline distT="0" distB="0" distL="0" distR="0" wp14:anchorId="3984AFBD" wp14:editId="3256BF93">
+            <wp:extent cx="4600575" cy="542925"/>
+            <wp:effectExtent l="0" t="0" r="9525" b="9525"/>
+            <wp:docPr id="44" name="Picture 44"/>
+            <wp:cNvGraphicFramePr>
+              <a:graphicFrameLocks xmlns:a="http://schemas.openxmlformats.org/drawingml/2006/main" noChangeAspect="1"/>
+            </wp:cNvGraphicFramePr>
+            <a:graphic xmlns:a="http://schemas.openxmlformats.org/drawingml/2006/main">
+              <a:graphicData uri="http://schemas.openxmlformats.org/drawingml/2006/picture">
+                <pic:pic xmlns:pic="http://schemas.openxmlformats.org/drawingml/2006/picture">
+                  <pic:nvPicPr>
+                    <pic:cNvPr id="1" name=""/>
+                    <pic:cNvPicPr/>
+                  </pic:nvPicPr>
+                  <pic:blipFill>
+                    <a:blip r:embed="rId46"/>
+                    <a:stretch>
+                      <a:fillRect/>
+                    </a:stretch>
+                  </pic:blipFill>
+                  <pic:spPr>
+                    <a:xfrm>
+                      <a:off x="0" y="0"/>
+                      <a:ext cx="4600575" cy="542925"/>
+                    </a:xfrm>
+                    <a:prstGeom prst="rect">
+                      <a:avLst/>
+                    </a:prstGeom>
+                  </pic:spPr>
+                </pic:pic>
+              </a:graphicData>
+            </a:graphic>
+          </wp:inline>
+        </w:drawing>
+      </w:r>
+    </w:p>
+    <w:p>
+      <w:r>
+        <w:rPr>
+          <w:noProof/>
+        </w:rPr>
+        <w:drawing>
+          <wp:inline distT="0" distB="0" distL="0" distR="0" wp14:anchorId="080C8BB4" wp14:editId="090FE902">
+            <wp:extent cx="1882140" cy="878332"/>
+            <wp:effectExtent l="0" t="0" r="3810" b="0"/>
+            <wp:docPr id="48" name="Picture 48"/>
+            <wp:cNvGraphicFramePr>
+              <a:graphicFrameLocks xmlns:a="http://schemas.openxmlformats.org/drawingml/2006/main" noChangeAspect="1"/>
+            </wp:cNvGraphicFramePr>
+            <a:graphic xmlns:a="http://schemas.openxmlformats.org/drawingml/2006/main">
+              <a:graphicData uri="http://schemas.openxmlformats.org/drawingml/2006/picture">
+                <pic:pic xmlns:pic="http://schemas.openxmlformats.org/drawingml/2006/picture">
+                  <pic:nvPicPr>
+                    <pic:cNvPr id="1" name=""/>
+                    <pic:cNvPicPr/>
+                  </pic:nvPicPr>
+                  <pic:blipFill>
+                    <a:blip r:embed="rId47"/>
+                    <a:stretch>
+                      <a:fillRect/>
+                    </a:stretch>
+                  </pic:blipFill>
+                  <pic:spPr>
+                    <a:xfrm>
+                      <a:off x="0" y="0"/>
+                      <a:ext cx="1892663" cy="883243"/>
+                    </a:xfrm>
+                    <a:prstGeom prst="rect">
+                      <a:avLst/>
+                    </a:prstGeom>
+                  </pic:spPr>
+                </pic:pic>
+              </a:graphicData>
+            </a:graphic>
+          </wp:inline>
+        </w:drawing>
+      </w:r>
+    </w:p>
+    <w:p>
+      <w:r>
+        <w:t xml:space="preserve">Ahora recordando el arreglo posts que tenemos en post </w:t>
+      </w:r>
+      <w:proofErr w:type="spellStart"/>
+      <w:r>
+        <w:t>List</w:t>
+      </w:r>
+      <w:proofErr w:type="spellEnd"/>
+      <w:r>
+        <w:t xml:space="preserve">, este se puede enlazar con otro valor que este fuera del componente, utilizando el decorador de </w:t>
+      </w:r>
+      <w:proofErr w:type="gramStart"/>
+      <w:r>
+        <w:t>Input(</w:t>
+      </w:r>
+      <w:proofErr w:type="gramEnd"/>
+      <w:r>
+        <w:t>).</w:t>
+      </w:r>
+    </w:p>
+    <w:p>
+      <w:r>
+        <w:rPr>
+          <w:noProof/>
+        </w:rPr>
+        <w:drawing>
+          <wp:inline distT="0" distB="0" distL="0" distR="0" wp14:anchorId="6623A595" wp14:editId="0094451C">
+            <wp:extent cx="1771650" cy="314325"/>
+            <wp:effectExtent l="0" t="0" r="0" b="9525"/>
+            <wp:docPr id="47" name="Picture 47"/>
+            <wp:cNvGraphicFramePr>
+              <a:graphicFrameLocks xmlns:a="http://schemas.openxmlformats.org/drawingml/2006/main" noChangeAspect="1"/>
+            </wp:cNvGraphicFramePr>
+            <a:graphic xmlns:a="http://schemas.openxmlformats.org/drawingml/2006/main">
+              <a:graphicData uri="http://schemas.openxmlformats.org/drawingml/2006/picture">
+                <pic:pic xmlns:pic="http://schemas.openxmlformats.org/drawingml/2006/picture">
+                  <pic:nvPicPr>
+                    <pic:cNvPr id="1" name=""/>
+                    <pic:cNvPicPr/>
+                  </pic:nvPicPr>
+                  <pic:blipFill>
+                    <a:blip r:embed="rId48"/>
+                    <a:stretch>
+                      <a:fillRect/>
+                    </a:stretch>
+                  </pic:blipFill>
+                  <pic:spPr>
+                    <a:xfrm>
+                      <a:off x="0" y="0"/>
+                      <a:ext cx="1771650" cy="314325"/>
+                    </a:xfrm>
+                    <a:prstGeom prst="rect">
+                      <a:avLst/>
+                    </a:prstGeom>
+                  </pic:spPr>
+                </pic:pic>
+              </a:graphicData>
+            </a:graphic>
+          </wp:inline>
+        </w:drawing>
+      </w:r>
+    </w:p>
+    <w:p>
+      <w:r>
+        <w:t xml:space="preserve">Y en el </w:t>
+      </w:r>
+      <w:proofErr w:type="spellStart"/>
+      <w:r>
+        <w:t>html</w:t>
+      </w:r>
+      <w:proofErr w:type="spellEnd"/>
+      <w:r>
+        <w:t xml:space="preserve"> </w:t>
+      </w:r>
+      <w:proofErr w:type="gramStart"/>
+      <w:r>
+        <w:t>del app</w:t>
+      </w:r>
+      <w:proofErr w:type="gramEnd"/>
+      <w:r>
+        <w:t xml:space="preserve"> </w:t>
+      </w:r>
+      <w:proofErr w:type="spellStart"/>
+      <w:r>
+        <w:t>component</w:t>
+      </w:r>
+      <w:proofErr w:type="spellEnd"/>
+      <w:r>
+        <w:t xml:space="preserve"> se enlaza el valor del arreglo local de posts, con el del </w:t>
+      </w:r>
+      <w:proofErr w:type="spellStart"/>
+      <w:r>
+        <w:t>post-list</w:t>
+      </w:r>
+      <w:proofErr w:type="spellEnd"/>
+      <w:r>
+        <w:t xml:space="preserve"> que se tiene como un decorador </w:t>
+      </w:r>
+      <w:proofErr w:type="spellStart"/>
+      <w:r>
+        <w:t>imput</w:t>
+      </w:r>
+      <w:proofErr w:type="spellEnd"/>
+      <w:r>
+        <w:t>.</w:t>
+      </w:r>
+      <w:r>
+        <w:br/>
+      </w:r>
+      <w:r>
+        <w:rPr>
+          <w:noProof/>
+        </w:rPr>
+        <w:drawing>
+          <wp:inline distT="0" distB="0" distL="0" distR="0" wp14:anchorId="6B40B9F8" wp14:editId="2D2B5ED9">
+            <wp:extent cx="4286250" cy="200025"/>
+            <wp:effectExtent l="0" t="0" r="0" b="9525"/>
+            <wp:docPr id="49" name="Picture 49"/>
+            <wp:cNvGraphicFramePr>
+              <a:graphicFrameLocks xmlns:a="http://schemas.openxmlformats.org/drawingml/2006/main" noChangeAspect="1"/>
+            </wp:cNvGraphicFramePr>
+            <a:graphic xmlns:a="http://schemas.openxmlformats.org/drawingml/2006/main">
+              <a:graphicData uri="http://schemas.openxmlformats.org/drawingml/2006/picture">
+                <pic:pic xmlns:pic="http://schemas.openxmlformats.org/drawingml/2006/picture">
+                  <pic:nvPicPr>
+                    <pic:cNvPr id="1" name=""/>
+                    <pic:cNvPicPr/>
+                  </pic:nvPicPr>
+                  <pic:blipFill>
+                    <a:blip r:embed="rId49"/>
+                    <a:stretch>
+                      <a:fillRect/>
+                    </a:stretch>
+                  </pic:blipFill>
+                  <pic:spPr>
+                    <a:xfrm>
+                      <a:off x="0" y="0"/>
+                      <a:ext cx="4286250" cy="200025"/>
+                    </a:xfrm>
+                    <a:prstGeom prst="rect">
+                      <a:avLst/>
+                    </a:prstGeom>
+                  </pic:spPr>
+                </pic:pic>
+              </a:graphicData>
+            </a:graphic>
+          </wp:inline>
+        </w:drawing>
+      </w:r>
+    </w:p>
+    <w:p>
+      <w:bookmarkStart w:id="0" w:name="_GoBack"/>
+      <w:bookmarkEnd w:id="0"/>
+    </w:p>
     <w:sectPr>
       <w:pgSz w:w="12240" w:h="15840"/>
       <w:pgMar w:top="1417" w:right="1701" w:bottom="1417" w:left="1701" w:header="708" w:footer="708" w:gutter="0"/>

</xml_diff>

<commit_message>
using form and service
</commit_message>
<xml_diff>
--- a/starting.docx
+++ b/starting.docx
@@ -3442,7 +3442,1440 @@
         </w:drawing>
       </w:r>
     </w:p>
-    <w:p>
+    <w:p/>
+    <w:p>
+      <w:r>
+        <w:t xml:space="preserve">En este momento se están utilizando post desde: </w:t>
+      </w:r>
+      <w:r>
+        <w:t xml:space="preserve">el créate, </w:t>
+      </w:r>
+      <w:proofErr w:type="spellStart"/>
+      <w:r>
+        <w:t>list</w:t>
+      </w:r>
+      <w:proofErr w:type="spellEnd"/>
+      <w:r>
+        <w:t xml:space="preserve">, </w:t>
+      </w:r>
+      <w:proofErr w:type="gramStart"/>
+      <w:r>
+        <w:t>app</w:t>
+      </w:r>
+      <w:proofErr w:type="gramEnd"/>
+      <w:r>
+        <w:t xml:space="preserve"> </w:t>
+      </w:r>
+      <w:proofErr w:type="spellStart"/>
+      <w:r>
+        <w:t>component</w:t>
+      </w:r>
+      <w:proofErr w:type="spellEnd"/>
+    </w:p>
+    <w:p>
+      <w:r>
+        <w:t xml:space="preserve">Es necesario crear un modelo de post, para asignárselo a las variables para que </w:t>
+      </w:r>
+      <w:proofErr w:type="spellStart"/>
+      <w:r>
+        <w:t>esten</w:t>
+      </w:r>
+      <w:proofErr w:type="spellEnd"/>
+      <w:r>
+        <w:t xml:space="preserve"> </w:t>
+      </w:r>
+      <w:proofErr w:type="spellStart"/>
+      <w:r>
+        <w:t>mas</w:t>
+      </w:r>
+      <w:proofErr w:type="spellEnd"/>
+      <w:r>
+        <w:t xml:space="preserve"> estructuradas.</w:t>
+      </w:r>
+    </w:p>
+    <w:p>
+      <w:r>
+        <w:t xml:space="preserve">Creamos entonces un </w:t>
+      </w:r>
+      <w:proofErr w:type="spellStart"/>
+      <w:r>
+        <w:t>model.ts</w:t>
+      </w:r>
+      <w:proofErr w:type="spellEnd"/>
+      <w:r>
+        <w:t xml:space="preserve"> para luego asignárselo a las variables de este tipo.</w:t>
+      </w:r>
+    </w:p>
+    <w:p>
+      <w:r>
+        <w:rPr>
+          <w:noProof/>
+        </w:rPr>
+        <w:drawing>
+          <wp:inline distT="0" distB="0" distL="0" distR="0" wp14:anchorId="0F5F6828" wp14:editId="3EC2B682">
+            <wp:extent cx="2217420" cy="668371"/>
+            <wp:effectExtent l="0" t="0" r="0" b="0"/>
+            <wp:docPr id="50" name="Picture 50"/>
+            <wp:cNvGraphicFramePr>
+              <a:graphicFrameLocks xmlns:a="http://schemas.openxmlformats.org/drawingml/2006/main" noChangeAspect="1"/>
+            </wp:cNvGraphicFramePr>
+            <a:graphic xmlns:a="http://schemas.openxmlformats.org/drawingml/2006/main">
+              <a:graphicData uri="http://schemas.openxmlformats.org/drawingml/2006/picture">
+                <pic:pic xmlns:pic="http://schemas.openxmlformats.org/drawingml/2006/picture">
+                  <pic:nvPicPr>
+                    <pic:cNvPr id="1" name=""/>
+                    <pic:cNvPicPr/>
+                  </pic:nvPicPr>
+                  <pic:blipFill>
+                    <a:blip r:embed="rId50"/>
+                    <a:stretch>
+                      <a:fillRect/>
+                    </a:stretch>
+                  </pic:blipFill>
+                  <pic:spPr>
+                    <a:xfrm>
+                      <a:off x="0" y="0"/>
+                      <a:ext cx="2234358" cy="673476"/>
+                    </a:xfrm>
+                    <a:prstGeom prst="rect">
+                      <a:avLst/>
+                    </a:prstGeom>
+                  </pic:spPr>
+                </pic:pic>
+              </a:graphicData>
+            </a:graphic>
+          </wp:inline>
+        </w:drawing>
+      </w:r>
+    </w:p>
+    <w:p>
+      <w:r>
+        <w:rPr>
+          <w:noProof/>
+        </w:rPr>
+        <w:drawing>
+          <wp:anchor distT="0" distB="0" distL="114300" distR="114300" simplePos="0" relativeHeight="251659264" behindDoc="0" locked="0" layoutInCell="1" allowOverlap="1" wp14:anchorId="25941805" wp14:editId="41C23AE0">
+            <wp:simplePos x="1082040" y="6827520"/>
+            <wp:positionH relativeFrom="column">
+              <wp:align>left</wp:align>
+            </wp:positionH>
+            <wp:positionV relativeFrom="paragraph">
+              <wp:align>top</wp:align>
+            </wp:positionV>
+            <wp:extent cx="2762250" cy="476250"/>
+            <wp:effectExtent l="0" t="0" r="0" b="0"/>
+            <wp:wrapSquare wrapText="bothSides"/>
+            <wp:docPr id="51" name="Picture 51"/>
+            <wp:cNvGraphicFramePr>
+              <a:graphicFrameLocks xmlns:a="http://schemas.openxmlformats.org/drawingml/2006/main" noChangeAspect="1"/>
+            </wp:cNvGraphicFramePr>
+            <a:graphic xmlns:a="http://schemas.openxmlformats.org/drawingml/2006/main">
+              <a:graphicData uri="http://schemas.openxmlformats.org/drawingml/2006/picture">
+                <pic:pic xmlns:pic="http://schemas.openxmlformats.org/drawingml/2006/picture">
+                  <pic:nvPicPr>
+                    <pic:cNvPr id="1" name=""/>
+                    <pic:cNvPicPr/>
+                  </pic:nvPicPr>
+                  <pic:blipFill>
+                    <a:blip r:embed="rId51">
+                      <a:extLst>
+                        <a:ext uri="{28A0092B-C50C-407E-A947-70E740481C1C}">
+                          <a14:useLocalDpi xmlns:a14="http://schemas.microsoft.com/office/drawing/2010/main" val="0"/>
+                        </a:ext>
+                      </a:extLst>
+                    </a:blip>
+                    <a:stretch>
+                      <a:fillRect/>
+                    </a:stretch>
+                  </pic:blipFill>
+                  <pic:spPr>
+                    <a:xfrm>
+                      <a:off x="0" y="0"/>
+                      <a:ext cx="2762250" cy="476250"/>
+                    </a:xfrm>
+                    <a:prstGeom prst="rect">
+                      <a:avLst/>
+                    </a:prstGeom>
+                  </pic:spPr>
+                </pic:pic>
+              </a:graphicData>
+            </a:graphic>
+          </wp:anchor>
+        </w:drawing>
+      </w:r>
+    </w:p>
+    <w:p>
+      <w:pPr>
+        <w:tabs>
+          <w:tab w:val="center" w:pos="2154"/>
+        </w:tabs>
+      </w:pPr>
+      <w:r>
+        <w:tab/>
+      </w:r>
+    </w:p>
+    <w:p>
+      <w:pPr>
+        <w:tabs>
+          <w:tab w:val="center" w:pos="2154"/>
+        </w:tabs>
+      </w:pPr>
+      <w:r>
+        <w:t xml:space="preserve">en el </w:t>
+      </w:r>
+      <w:proofErr w:type="spellStart"/>
+      <w:proofErr w:type="gramStart"/>
+      <w:r>
+        <w:t>list.component</w:t>
+      </w:r>
+      <w:proofErr w:type="spellEnd"/>
+      <w:proofErr w:type="gramEnd"/>
+    </w:p>
+    <w:p>
+      <w:pPr>
+        <w:tabs>
+          <w:tab w:val="center" w:pos="2154"/>
+        </w:tabs>
+      </w:pPr>
+      <w:r>
+        <w:rPr>
+          <w:noProof/>
+        </w:rPr>
+        <w:drawing>
+          <wp:inline distT="0" distB="0" distL="0" distR="0" wp14:anchorId="0BAA86FC" wp14:editId="280934D6">
+            <wp:extent cx="2952750" cy="219075"/>
+            <wp:effectExtent l="0" t="0" r="0" b="9525"/>
+            <wp:docPr id="52" name="Picture 52"/>
+            <wp:cNvGraphicFramePr>
+              <a:graphicFrameLocks xmlns:a="http://schemas.openxmlformats.org/drawingml/2006/main" noChangeAspect="1"/>
+            </wp:cNvGraphicFramePr>
+            <a:graphic xmlns:a="http://schemas.openxmlformats.org/drawingml/2006/main">
+              <a:graphicData uri="http://schemas.openxmlformats.org/drawingml/2006/picture">
+                <pic:pic xmlns:pic="http://schemas.openxmlformats.org/drawingml/2006/picture">
+                  <pic:nvPicPr>
+                    <pic:cNvPr id="1" name=""/>
+                    <pic:cNvPicPr/>
+                  </pic:nvPicPr>
+                  <pic:blipFill>
+                    <a:blip r:embed="rId52"/>
+                    <a:stretch>
+                      <a:fillRect/>
+                    </a:stretch>
+                  </pic:blipFill>
+                  <pic:spPr>
+                    <a:xfrm>
+                      <a:off x="0" y="0"/>
+                      <a:ext cx="2952750" cy="219075"/>
+                    </a:xfrm>
+                    <a:prstGeom prst="rect">
+                      <a:avLst/>
+                    </a:prstGeom>
+                  </pic:spPr>
+                </pic:pic>
+              </a:graphicData>
+            </a:graphic>
+          </wp:inline>
+        </w:drawing>
+      </w:r>
+    </w:p>
+    <w:p>
+      <w:pPr>
+        <w:tabs>
+          <w:tab w:val="center" w:pos="2154"/>
+        </w:tabs>
+      </w:pPr>
+      <w:r>
+        <w:t>Y en el créate Post</w:t>
+      </w:r>
+    </w:p>
+    <w:p>
+      <w:pPr>
+        <w:tabs>
+          <w:tab w:val="center" w:pos="2154"/>
+        </w:tabs>
+      </w:pPr>
+      <w:r>
+        <w:rPr>
+          <w:noProof/>
+        </w:rPr>
+        <w:drawing>
+          <wp:inline distT="0" distB="0" distL="0" distR="0" wp14:anchorId="480B0F39" wp14:editId="42153FB4">
+            <wp:extent cx="3200400" cy="475422"/>
+            <wp:effectExtent l="0" t="0" r="0" b="1270"/>
+            <wp:docPr id="53" name="Picture 53"/>
+            <wp:cNvGraphicFramePr>
+              <a:graphicFrameLocks xmlns:a="http://schemas.openxmlformats.org/drawingml/2006/main" noChangeAspect="1"/>
+            </wp:cNvGraphicFramePr>
+            <a:graphic xmlns:a="http://schemas.openxmlformats.org/drawingml/2006/main">
+              <a:graphicData uri="http://schemas.openxmlformats.org/drawingml/2006/picture">
+                <pic:pic xmlns:pic="http://schemas.openxmlformats.org/drawingml/2006/picture">
+                  <pic:nvPicPr>
+                    <pic:cNvPr id="1" name=""/>
+                    <pic:cNvPicPr/>
+                  </pic:nvPicPr>
+                  <pic:blipFill>
+                    <a:blip r:embed="rId53"/>
+                    <a:stretch>
+                      <a:fillRect/>
+                    </a:stretch>
+                  </pic:blipFill>
+                  <pic:spPr>
+                    <a:xfrm>
+                      <a:off x="0" y="0"/>
+                      <a:ext cx="3240653" cy="481402"/>
+                    </a:xfrm>
+                    <a:prstGeom prst="rect">
+                      <a:avLst/>
+                    </a:prstGeom>
+                  </pic:spPr>
+                </pic:pic>
+              </a:graphicData>
+            </a:graphic>
+          </wp:inline>
+        </w:drawing>
+      </w:r>
+      <w:r>
+        <w:br w:type="textWrapping" w:clear="all"/>
+      </w:r>
+    </w:p>
+    <w:p>
+      <w:pPr>
+        <w:tabs>
+          <w:tab w:val="center" w:pos="2154"/>
+        </w:tabs>
+      </w:pPr>
+      <w:r>
+        <w:lastRenderedPageBreak/>
+        <w:t xml:space="preserve">Añadiendo </w:t>
+      </w:r>
+      <w:proofErr w:type="spellStart"/>
+      <w:r>
+        <w:t>forms</w:t>
+      </w:r>
+      <w:proofErr w:type="spellEnd"/>
+      <w:r>
+        <w:t>:</w:t>
+      </w:r>
+    </w:p>
+    <w:p>
+      <w:pPr>
+        <w:tabs>
+          <w:tab w:val="center" w:pos="2154"/>
+        </w:tabs>
+      </w:pPr>
+      <w:r>
+        <w:t xml:space="preserve">Para no utilizar el </w:t>
+      </w:r>
+      <w:proofErr w:type="spellStart"/>
+      <w:r>
+        <w:t>ngModel</w:t>
+      </w:r>
+      <w:proofErr w:type="spellEnd"/>
+      <w:r>
+        <w:t xml:space="preserve"> podemos manipular las entradas del usuario con un formulario, se declara y dentro se pone el contenido de los inputs:</w:t>
+      </w:r>
+    </w:p>
+    <w:p>
+      <w:pPr>
+        <w:tabs>
+          <w:tab w:val="center" w:pos="2154"/>
+        </w:tabs>
+      </w:pPr>
+      <w:r>
+        <w:rPr>
+          <w:noProof/>
+        </w:rPr>
+        <w:drawing>
+          <wp:inline distT="0" distB="0" distL="0" distR="0" wp14:anchorId="21DAD1A9" wp14:editId="3607DC35">
+            <wp:extent cx="5280660" cy="1685533"/>
+            <wp:effectExtent l="0" t="0" r="0" b="0"/>
+            <wp:docPr id="54" name="Picture 54"/>
+            <wp:cNvGraphicFramePr>
+              <a:graphicFrameLocks xmlns:a="http://schemas.openxmlformats.org/drawingml/2006/main" noChangeAspect="1"/>
+            </wp:cNvGraphicFramePr>
+            <a:graphic xmlns:a="http://schemas.openxmlformats.org/drawingml/2006/main">
+              <a:graphicData uri="http://schemas.openxmlformats.org/drawingml/2006/picture">
+                <pic:pic xmlns:pic="http://schemas.openxmlformats.org/drawingml/2006/picture">
+                  <pic:nvPicPr>
+                    <pic:cNvPr id="1" name=""/>
+                    <pic:cNvPicPr/>
+                  </pic:nvPicPr>
+                  <pic:blipFill>
+                    <a:blip r:embed="rId54"/>
+                    <a:stretch>
+                      <a:fillRect/>
+                    </a:stretch>
+                  </pic:blipFill>
+                  <pic:spPr>
+                    <a:xfrm>
+                      <a:off x="0" y="0"/>
+                      <a:ext cx="5291693" cy="1689055"/>
+                    </a:xfrm>
+                    <a:prstGeom prst="rect">
+                      <a:avLst/>
+                    </a:prstGeom>
+                  </pic:spPr>
+                </pic:pic>
+              </a:graphicData>
+            </a:graphic>
+          </wp:inline>
+        </w:drawing>
+      </w:r>
+    </w:p>
+    <w:p>
+      <w:pPr>
+        <w:tabs>
+          <w:tab w:val="center" w:pos="2154"/>
+        </w:tabs>
+      </w:pPr>
+      <w:r>
+        <w:t>Es necesario crear una referencia del formulario para poder acceder a los inputs.</w:t>
+      </w:r>
+    </w:p>
+    <w:p>
+      <w:pPr>
+        <w:tabs>
+          <w:tab w:val="center" w:pos="2154"/>
+        </w:tabs>
+      </w:pPr>
+      <w:r>
+        <w:rPr>
+          <w:noProof/>
+        </w:rPr>
+        <w:drawing>
+          <wp:inline distT="0" distB="0" distL="0" distR="0" wp14:anchorId="3347AE1E" wp14:editId="5FEF732A">
+            <wp:extent cx="4305300" cy="266700"/>
+            <wp:effectExtent l="0" t="0" r="0" b="0"/>
+            <wp:docPr id="55" name="Picture 55"/>
+            <wp:cNvGraphicFramePr>
+              <a:graphicFrameLocks xmlns:a="http://schemas.openxmlformats.org/drawingml/2006/main" noChangeAspect="1"/>
+            </wp:cNvGraphicFramePr>
+            <a:graphic xmlns:a="http://schemas.openxmlformats.org/drawingml/2006/main">
+              <a:graphicData uri="http://schemas.openxmlformats.org/drawingml/2006/picture">
+                <pic:pic xmlns:pic="http://schemas.openxmlformats.org/drawingml/2006/picture">
+                  <pic:nvPicPr>
+                    <pic:cNvPr id="1" name=""/>
+                    <pic:cNvPicPr/>
+                  </pic:nvPicPr>
+                  <pic:blipFill>
+                    <a:blip r:embed="rId55"/>
+                    <a:stretch>
+                      <a:fillRect/>
+                    </a:stretch>
+                  </pic:blipFill>
+                  <pic:spPr>
+                    <a:xfrm>
+                      <a:off x="0" y="0"/>
+                      <a:ext cx="4305300" cy="266700"/>
+                    </a:xfrm>
+                    <a:prstGeom prst="rect">
+                      <a:avLst/>
+                    </a:prstGeom>
+                  </pic:spPr>
+                </pic:pic>
+              </a:graphicData>
+            </a:graphic>
+          </wp:inline>
+        </w:drawing>
+      </w:r>
+    </w:p>
+    <w:p>
+      <w:pPr>
+        <w:tabs>
+          <w:tab w:val="center" w:pos="2154"/>
+        </w:tabs>
+      </w:pPr>
+      <w:r>
+        <w:t xml:space="preserve">Y ahora desde el post </w:t>
+      </w:r>
+      <w:proofErr w:type="spellStart"/>
+      <w:r>
+        <w:t>create</w:t>
+      </w:r>
+      <w:proofErr w:type="spellEnd"/>
+      <w:r>
+        <w:t xml:space="preserve"> .</w:t>
+      </w:r>
+      <w:proofErr w:type="spellStart"/>
+      <w:r>
+        <w:t>ts</w:t>
+      </w:r>
+      <w:proofErr w:type="spellEnd"/>
+      <w:r>
+        <w:t xml:space="preserve"> </w:t>
+      </w:r>
+      <w:r>
+        <w:t xml:space="preserve">recibimos como parámetro el </w:t>
+      </w:r>
+      <w:proofErr w:type="spellStart"/>
+      <w:r>
+        <w:t>NgForm</w:t>
+      </w:r>
+      <w:proofErr w:type="spellEnd"/>
+      <w:r>
+        <w:t xml:space="preserve"> (Que debemos importar) para luego poder acceder a los valores que retorna:</w:t>
+      </w:r>
+      <w:r>
+        <w:br/>
+      </w:r>
+      <w:r>
+        <w:rPr>
+          <w:noProof/>
+        </w:rPr>
+        <w:drawing>
+          <wp:inline distT="0" distB="0" distL="0" distR="0" wp14:anchorId="3343FC95" wp14:editId="185C0F93">
+            <wp:extent cx="2484120" cy="915202"/>
+            <wp:effectExtent l="0" t="0" r="0" b="0"/>
+            <wp:docPr id="56" name="Picture 56"/>
+            <wp:cNvGraphicFramePr>
+              <a:graphicFrameLocks xmlns:a="http://schemas.openxmlformats.org/drawingml/2006/main" noChangeAspect="1"/>
+            </wp:cNvGraphicFramePr>
+            <a:graphic xmlns:a="http://schemas.openxmlformats.org/drawingml/2006/main">
+              <a:graphicData uri="http://schemas.openxmlformats.org/drawingml/2006/picture">
+                <pic:pic xmlns:pic="http://schemas.openxmlformats.org/drawingml/2006/picture">
+                  <pic:nvPicPr>
+                    <pic:cNvPr id="1" name=""/>
+                    <pic:cNvPicPr/>
+                  </pic:nvPicPr>
+                  <pic:blipFill>
+                    <a:blip r:embed="rId56"/>
+                    <a:stretch>
+                      <a:fillRect/>
+                    </a:stretch>
+                  </pic:blipFill>
+                  <pic:spPr>
+                    <a:xfrm>
+                      <a:off x="0" y="0"/>
+                      <a:ext cx="2486379" cy="916034"/>
+                    </a:xfrm>
+                    <a:prstGeom prst="rect">
+                      <a:avLst/>
+                    </a:prstGeom>
+                  </pic:spPr>
+                </pic:pic>
+              </a:graphicData>
+            </a:graphic>
+          </wp:inline>
+        </w:drawing>
+      </w:r>
+    </w:p>
+    <w:p>
+      <w:pPr>
+        <w:tabs>
+          <w:tab w:val="center" w:pos="2154"/>
+        </w:tabs>
+      </w:pPr>
+      <w:r>
+        <w:t xml:space="preserve">Se pueden añadir validaciones desde el </w:t>
+      </w:r>
+      <w:proofErr w:type="spellStart"/>
+      <w:r>
+        <w:t>html</w:t>
+      </w:r>
+      <w:proofErr w:type="spellEnd"/>
+      <w:r>
+        <w:t xml:space="preserve"> añadiéndole un </w:t>
+      </w:r>
+      <w:proofErr w:type="spellStart"/>
+      <w:r>
+        <w:t>required</w:t>
+      </w:r>
+      <w:proofErr w:type="spellEnd"/>
+      <w:r>
+        <w:t xml:space="preserve"> a los inputs, y desde la función comprobar si son </w:t>
+      </w:r>
+      <w:proofErr w:type="spellStart"/>
+      <w:r>
+        <w:t>validos</w:t>
+      </w:r>
+      <w:proofErr w:type="spellEnd"/>
+      <w:r>
+        <w:t xml:space="preserve"> los datos ingresados en los inputs:</w:t>
+      </w:r>
+    </w:p>
+    <w:p>
+      <w:pPr>
+        <w:tabs>
+          <w:tab w:val="center" w:pos="2154"/>
+        </w:tabs>
+      </w:pPr>
+      <w:r>
+        <w:rPr>
+          <w:noProof/>
+        </w:rPr>
+        <w:drawing>
+          <wp:inline distT="0" distB="0" distL="0" distR="0" wp14:anchorId="3670C3FB" wp14:editId="3F956E0E">
+            <wp:extent cx="1546860" cy="552984"/>
+            <wp:effectExtent l="0" t="0" r="0" b="0"/>
+            <wp:docPr id="57" name="Picture 57"/>
+            <wp:cNvGraphicFramePr>
+              <a:graphicFrameLocks xmlns:a="http://schemas.openxmlformats.org/drawingml/2006/main" noChangeAspect="1"/>
+            </wp:cNvGraphicFramePr>
+            <a:graphic xmlns:a="http://schemas.openxmlformats.org/drawingml/2006/main">
+              <a:graphicData uri="http://schemas.openxmlformats.org/drawingml/2006/picture">
+                <pic:pic xmlns:pic="http://schemas.openxmlformats.org/drawingml/2006/picture">
+                  <pic:nvPicPr>
+                    <pic:cNvPr id="1" name=""/>
+                    <pic:cNvPicPr/>
+                  </pic:nvPicPr>
+                  <pic:blipFill>
+                    <a:blip r:embed="rId57"/>
+                    <a:stretch>
+                      <a:fillRect/>
+                    </a:stretch>
+                  </pic:blipFill>
+                  <pic:spPr>
+                    <a:xfrm>
+                      <a:off x="0" y="0"/>
+                      <a:ext cx="1567726" cy="560443"/>
+                    </a:xfrm>
+                    <a:prstGeom prst="rect">
+                      <a:avLst/>
+                    </a:prstGeom>
+                  </pic:spPr>
+                </pic:pic>
+              </a:graphicData>
+            </a:graphic>
+          </wp:inline>
+        </w:drawing>
+      </w:r>
+    </w:p>
+    <w:p>
+      <w:pPr>
+        <w:tabs>
+          <w:tab w:val="center" w:pos="2154"/>
+        </w:tabs>
+      </w:pPr>
+      <w:r>
+        <w:t xml:space="preserve">Se puede añadir un mensaje de error al </w:t>
+      </w:r>
+      <w:proofErr w:type="spellStart"/>
+      <w:r>
+        <w:t>html</w:t>
+      </w:r>
+      <w:proofErr w:type="spellEnd"/>
+    </w:p>
+    <w:p>
+      <w:pPr>
+        <w:tabs>
+          <w:tab w:val="center" w:pos="2154"/>
+        </w:tabs>
+      </w:pPr>
+      <w:r>
+        <w:rPr>
+          <w:noProof/>
+        </w:rPr>
+        <w:drawing>
+          <wp:inline distT="0" distB="0" distL="0" distR="0" wp14:anchorId="27E42ECC" wp14:editId="7B26492E">
+            <wp:extent cx="5612130" cy="372110"/>
+            <wp:effectExtent l="0" t="0" r="7620" b="8890"/>
+            <wp:docPr id="58" name="Picture 58"/>
+            <wp:cNvGraphicFramePr>
+              <a:graphicFrameLocks xmlns:a="http://schemas.openxmlformats.org/drawingml/2006/main" noChangeAspect="1"/>
+            </wp:cNvGraphicFramePr>
+            <a:graphic xmlns:a="http://schemas.openxmlformats.org/drawingml/2006/main">
+              <a:graphicData uri="http://schemas.openxmlformats.org/drawingml/2006/picture">
+                <pic:pic xmlns:pic="http://schemas.openxmlformats.org/drawingml/2006/picture">
+                  <pic:nvPicPr>
+                    <pic:cNvPr id="1" name=""/>
+                    <pic:cNvPicPr/>
+                  </pic:nvPicPr>
+                  <pic:blipFill>
+                    <a:blip r:embed="rId58"/>
+                    <a:stretch>
+                      <a:fillRect/>
+                    </a:stretch>
+                  </pic:blipFill>
+                  <pic:spPr>
+                    <a:xfrm>
+                      <a:off x="0" y="0"/>
+                      <a:ext cx="5612130" cy="372110"/>
+                    </a:xfrm>
+                    <a:prstGeom prst="rect">
+                      <a:avLst/>
+                    </a:prstGeom>
+                  </pic:spPr>
+                </pic:pic>
+              </a:graphicData>
+            </a:graphic>
+          </wp:inline>
+        </w:drawing>
+      </w:r>
+    </w:p>
+    <w:p>
+      <w:pPr>
+        <w:tabs>
+          <w:tab w:val="center" w:pos="2154"/>
+        </w:tabs>
+      </w:pPr>
+    </w:p>
+    <w:p>
+      <w:pPr>
+        <w:tabs>
+          <w:tab w:val="center" w:pos="2154"/>
+        </w:tabs>
+      </w:pPr>
+    </w:p>
+    <w:p>
+      <w:pPr>
+        <w:tabs>
+          <w:tab w:val="center" w:pos="2154"/>
+        </w:tabs>
+      </w:pPr>
+    </w:p>
+    <w:p>
+      <w:pPr>
+        <w:tabs>
+          <w:tab w:val="center" w:pos="2154"/>
+        </w:tabs>
+      </w:pPr>
+    </w:p>
+    <w:p>
+      <w:pPr>
+        <w:tabs>
+          <w:tab w:val="center" w:pos="2154"/>
+        </w:tabs>
+      </w:pPr>
+    </w:p>
+    <w:p>
+      <w:pPr>
+        <w:tabs>
+          <w:tab w:val="center" w:pos="2154"/>
+        </w:tabs>
+      </w:pPr>
+    </w:p>
+    <w:p>
+      <w:pPr>
+        <w:tabs>
+          <w:tab w:val="center" w:pos="2154"/>
+        </w:tabs>
+        <w:rPr>
+          <w:b/>
+        </w:rPr>
+      </w:pPr>
+      <w:r>
+        <w:rPr>
+          <w:b/>
+        </w:rPr>
+        <w:lastRenderedPageBreak/>
+        <w:t>Implementando un servicio</w:t>
+      </w:r>
+    </w:p>
+    <w:p>
+      <w:pPr>
+        <w:tabs>
+          <w:tab w:val="center" w:pos="2154"/>
+        </w:tabs>
+      </w:pPr>
+      <w:r>
+        <w:t xml:space="preserve">Cambiando un poco la metodología de enlazar los datos entre componentes, ya que puede resultar muy engorroso si </w:t>
+      </w:r>
+      <w:proofErr w:type="spellStart"/>
+      <w:r>
+        <w:t>exiten</w:t>
+      </w:r>
+      <w:proofErr w:type="spellEnd"/>
+      <w:r>
+        <w:t xml:space="preserve"> muchos componentes que necesiten el mismo dato. Es mejor practica utilizar un servicio.</w:t>
+      </w:r>
+    </w:p>
+    <w:p>
+      <w:pPr>
+        <w:tabs>
+          <w:tab w:val="center" w:pos="2154"/>
+        </w:tabs>
+      </w:pPr>
+      <w:r>
+        <w:t>ng g s posts/post</w:t>
+      </w:r>
+    </w:p>
+    <w:p>
+      <w:pPr>
+        <w:tabs>
+          <w:tab w:val="center" w:pos="2154"/>
+        </w:tabs>
+      </w:pPr>
+      <w:r>
+        <w:t xml:space="preserve">Al poner </w:t>
+      </w:r>
+      <w:proofErr w:type="spellStart"/>
+      <w:r>
+        <w:t>injectable</w:t>
+      </w:r>
+      <w:proofErr w:type="spellEnd"/>
+      <w:r>
+        <w:t xml:space="preserve"> no es necesario </w:t>
+      </w:r>
+      <w:r>
+        <w:t xml:space="preserve">introducirlo en el </w:t>
+      </w:r>
+      <w:proofErr w:type="spellStart"/>
+      <w:proofErr w:type="gramStart"/>
+      <w:r>
+        <w:t>app.module</w:t>
+      </w:r>
+      <w:proofErr w:type="spellEnd"/>
+      <w:proofErr w:type="gramEnd"/>
+    </w:p>
+    <w:p>
+      <w:pPr>
+        <w:tabs>
+          <w:tab w:val="center" w:pos="2154"/>
+        </w:tabs>
+      </w:pPr>
+      <w:r>
+        <w:rPr>
+          <w:noProof/>
+        </w:rPr>
+        <w:drawing>
+          <wp:inline distT="0" distB="0" distL="0" distR="0" wp14:anchorId="36F4444B" wp14:editId="53ECC072">
+            <wp:extent cx="3848100" cy="1362075"/>
+            <wp:effectExtent l="0" t="0" r="0" b="9525"/>
+            <wp:docPr id="61" name="Picture 61"/>
+            <wp:cNvGraphicFramePr>
+              <a:graphicFrameLocks xmlns:a="http://schemas.openxmlformats.org/drawingml/2006/main" noChangeAspect="1"/>
+            </wp:cNvGraphicFramePr>
+            <a:graphic xmlns:a="http://schemas.openxmlformats.org/drawingml/2006/main">
+              <a:graphicData uri="http://schemas.openxmlformats.org/drawingml/2006/picture">
+                <pic:pic xmlns:pic="http://schemas.openxmlformats.org/drawingml/2006/picture">
+                  <pic:nvPicPr>
+                    <pic:cNvPr id="1" name=""/>
+                    <pic:cNvPicPr/>
+                  </pic:nvPicPr>
+                  <pic:blipFill>
+                    <a:blip r:embed="rId59"/>
+                    <a:stretch>
+                      <a:fillRect/>
+                    </a:stretch>
+                  </pic:blipFill>
+                  <pic:spPr>
+                    <a:xfrm>
+                      <a:off x="0" y="0"/>
+                      <a:ext cx="3848100" cy="1362075"/>
+                    </a:xfrm>
+                    <a:prstGeom prst="rect">
+                      <a:avLst/>
+                    </a:prstGeom>
+                  </pic:spPr>
+                </pic:pic>
+              </a:graphicData>
+            </a:graphic>
+          </wp:inline>
+        </w:drawing>
+      </w:r>
+    </w:p>
+    <w:p>
+      <w:pPr>
+        <w:tabs>
+          <w:tab w:val="center" w:pos="2154"/>
+        </w:tabs>
+      </w:pPr>
+      <w:r>
+        <w:t xml:space="preserve">Desde el método de </w:t>
+      </w:r>
+      <w:proofErr w:type="spellStart"/>
+      <w:r>
+        <w:t>getPosts</w:t>
+      </w:r>
+      <w:proofErr w:type="spellEnd"/>
+      <w:r>
+        <w:t xml:space="preserve"> se utiliza la nomenclatura de </w:t>
+      </w:r>
+      <w:proofErr w:type="gramStart"/>
+      <w:r>
+        <w:t>[ ]</w:t>
+      </w:r>
+      <w:proofErr w:type="gramEnd"/>
+      <w:r>
+        <w:t xml:space="preserve"> para hacer una copia del arreglo, y </w:t>
+      </w:r>
+      <w:proofErr w:type="spellStart"/>
+      <w:r>
+        <w:t>asi</w:t>
+      </w:r>
+      <w:proofErr w:type="spellEnd"/>
+      <w:r>
+        <w:t xml:space="preserve"> no se vea afectado su contenido desde el exterior con </w:t>
+      </w:r>
+      <w:proofErr w:type="spellStart"/>
+      <w:r>
+        <w:t>estemetodo</w:t>
+      </w:r>
+      <w:proofErr w:type="spellEnd"/>
+      <w:r>
+        <w:t>.</w:t>
+      </w:r>
+    </w:p>
+    <w:p>
+      <w:pPr>
+        <w:tabs>
+          <w:tab w:val="center" w:pos="2154"/>
+        </w:tabs>
+      </w:pPr>
+      <w:r>
+        <w:rPr>
+          <w:noProof/>
+        </w:rPr>
+        <w:drawing>
+          <wp:inline distT="0" distB="0" distL="0" distR="0" wp14:anchorId="64786BD9" wp14:editId="2FDBEA1F">
+            <wp:extent cx="2537921" cy="1866900"/>
+            <wp:effectExtent l="0" t="0" r="0" b="0"/>
+            <wp:docPr id="59" name="Picture 59"/>
+            <wp:cNvGraphicFramePr>
+              <a:graphicFrameLocks xmlns:a="http://schemas.openxmlformats.org/drawingml/2006/main" noChangeAspect="1"/>
+            </wp:cNvGraphicFramePr>
+            <a:graphic xmlns:a="http://schemas.openxmlformats.org/drawingml/2006/main">
+              <a:graphicData uri="http://schemas.openxmlformats.org/drawingml/2006/picture">
+                <pic:pic xmlns:pic="http://schemas.openxmlformats.org/drawingml/2006/picture">
+                  <pic:nvPicPr>
+                    <pic:cNvPr id="1" name=""/>
+                    <pic:cNvPicPr/>
+                  </pic:nvPicPr>
+                  <pic:blipFill>
+                    <a:blip r:embed="rId60"/>
+                    <a:stretch>
+                      <a:fillRect/>
+                    </a:stretch>
+                  </pic:blipFill>
+                  <pic:spPr>
+                    <a:xfrm>
+                      <a:off x="0" y="0"/>
+                      <a:ext cx="2540996" cy="1869162"/>
+                    </a:xfrm>
+                    <a:prstGeom prst="rect">
+                      <a:avLst/>
+                    </a:prstGeom>
+                  </pic:spPr>
+                </pic:pic>
+              </a:graphicData>
+            </a:graphic>
+          </wp:inline>
+        </w:drawing>
+      </w:r>
+      <w:r>
+        <w:rPr>
+          <w:noProof/>
+        </w:rPr>
+        <w:drawing>
+          <wp:inline distT="0" distB="0" distL="0" distR="0" wp14:anchorId="135DE6FA" wp14:editId="1472CFAE">
+            <wp:extent cx="2857500" cy="600075"/>
+            <wp:effectExtent l="0" t="0" r="0" b="9525"/>
+            <wp:docPr id="60" name="Picture 60"/>
+            <wp:cNvGraphicFramePr>
+              <a:graphicFrameLocks xmlns:a="http://schemas.openxmlformats.org/drawingml/2006/main" noChangeAspect="1"/>
+            </wp:cNvGraphicFramePr>
+            <a:graphic xmlns:a="http://schemas.openxmlformats.org/drawingml/2006/main">
+              <a:graphicData uri="http://schemas.openxmlformats.org/drawingml/2006/picture">
+                <pic:pic xmlns:pic="http://schemas.openxmlformats.org/drawingml/2006/picture">
+                  <pic:nvPicPr>
+                    <pic:cNvPr id="1" name=""/>
+                    <pic:cNvPicPr/>
+                  </pic:nvPicPr>
+                  <pic:blipFill>
+                    <a:blip r:embed="rId61"/>
+                    <a:stretch>
+                      <a:fillRect/>
+                    </a:stretch>
+                  </pic:blipFill>
+                  <pic:spPr>
+                    <a:xfrm>
+                      <a:off x="0" y="0"/>
+                      <a:ext cx="2857500" cy="600075"/>
+                    </a:xfrm>
+                    <a:prstGeom prst="rect">
+                      <a:avLst/>
+                    </a:prstGeom>
+                  </pic:spPr>
+                </pic:pic>
+              </a:graphicData>
+            </a:graphic>
+          </wp:inline>
+        </w:drawing>
+      </w:r>
+    </w:p>
+    <w:p>
+      <w:pPr>
+        <w:tabs>
+          <w:tab w:val="center" w:pos="2154"/>
+        </w:tabs>
+      </w:pPr>
+    </w:p>
+    <w:p>
+      <w:pPr>
+        <w:tabs>
+          <w:tab w:val="center" w:pos="2154"/>
+        </w:tabs>
+      </w:pPr>
+      <w:r>
+        <w:t>Ahora podemos implementarlo en cualquier componente, importándolo y declarándolo desde el constructor.</w:t>
+      </w:r>
+    </w:p>
+    <w:p>
+      <w:pPr>
+        <w:tabs>
+          <w:tab w:val="center" w:pos="2154"/>
+        </w:tabs>
+      </w:pPr>
+      <w:r>
+        <w:rPr>
+          <w:noProof/>
+        </w:rPr>
+        <w:drawing>
+          <wp:inline distT="0" distB="0" distL="0" distR="0" wp14:anchorId="262BC0F3" wp14:editId="7795E9AA">
+            <wp:extent cx="3790950" cy="323850"/>
+            <wp:effectExtent l="0" t="0" r="0" b="0"/>
+            <wp:docPr id="62" name="Picture 62"/>
+            <wp:cNvGraphicFramePr>
+              <a:graphicFrameLocks xmlns:a="http://schemas.openxmlformats.org/drawingml/2006/main" noChangeAspect="1"/>
+            </wp:cNvGraphicFramePr>
+            <a:graphic xmlns:a="http://schemas.openxmlformats.org/drawingml/2006/main">
+              <a:graphicData uri="http://schemas.openxmlformats.org/drawingml/2006/picture">
+                <pic:pic xmlns:pic="http://schemas.openxmlformats.org/drawingml/2006/picture">
+                  <pic:nvPicPr>
+                    <pic:cNvPr id="1" name=""/>
+                    <pic:cNvPicPr/>
+                  </pic:nvPicPr>
+                  <pic:blipFill>
+                    <a:blip r:embed="rId62"/>
+                    <a:stretch>
+                      <a:fillRect/>
+                    </a:stretch>
+                  </pic:blipFill>
+                  <pic:spPr>
+                    <a:xfrm>
+                      <a:off x="0" y="0"/>
+                      <a:ext cx="3790950" cy="323850"/>
+                    </a:xfrm>
+                    <a:prstGeom prst="rect">
+                      <a:avLst/>
+                    </a:prstGeom>
+                  </pic:spPr>
+                </pic:pic>
+              </a:graphicData>
+            </a:graphic>
+          </wp:inline>
+        </w:drawing>
+      </w:r>
+    </w:p>
+    <w:p>
+      <w:pPr>
+        <w:tabs>
+          <w:tab w:val="center" w:pos="2154"/>
+        </w:tabs>
+      </w:pPr>
+      <w:r>
+        <w:rPr>
+          <w:noProof/>
+        </w:rPr>
+        <w:drawing>
+          <wp:inline distT="0" distB="0" distL="0" distR="0" wp14:anchorId="25AECFCC" wp14:editId="3E668B78">
+            <wp:extent cx="2705100" cy="323850"/>
+            <wp:effectExtent l="0" t="0" r="0" b="0"/>
+            <wp:docPr id="63" name="Picture 63"/>
+            <wp:cNvGraphicFramePr>
+              <a:graphicFrameLocks xmlns:a="http://schemas.openxmlformats.org/drawingml/2006/main" noChangeAspect="1"/>
+            </wp:cNvGraphicFramePr>
+            <a:graphic xmlns:a="http://schemas.openxmlformats.org/drawingml/2006/main">
+              <a:graphicData uri="http://schemas.openxmlformats.org/drawingml/2006/picture">
+                <pic:pic xmlns:pic="http://schemas.openxmlformats.org/drawingml/2006/picture">
+                  <pic:nvPicPr>
+                    <pic:cNvPr id="1" name=""/>
+                    <pic:cNvPicPr/>
+                  </pic:nvPicPr>
+                  <pic:blipFill>
+                    <a:blip r:embed="rId63"/>
+                    <a:stretch>
+                      <a:fillRect/>
+                    </a:stretch>
+                  </pic:blipFill>
+                  <pic:spPr>
+                    <a:xfrm>
+                      <a:off x="0" y="0"/>
+                      <a:ext cx="2705100" cy="323850"/>
+                    </a:xfrm>
+                    <a:prstGeom prst="rect">
+                      <a:avLst/>
+                    </a:prstGeom>
+                  </pic:spPr>
+                </pic:pic>
+              </a:graphicData>
+            </a:graphic>
+          </wp:inline>
+        </w:drawing>
+      </w:r>
+    </w:p>
+    <w:p>
+      <w:pPr>
+        <w:tabs>
+          <w:tab w:val="center" w:pos="2154"/>
+        </w:tabs>
+      </w:pPr>
+    </w:p>
+    <w:p>
+      <w:pPr>
+        <w:tabs>
+          <w:tab w:val="center" w:pos="2154"/>
+        </w:tabs>
+      </w:pPr>
+    </w:p>
+    <w:p>
+      <w:pPr>
+        <w:tabs>
+          <w:tab w:val="center" w:pos="2154"/>
+        </w:tabs>
+      </w:pPr>
+    </w:p>
+    <w:p>
+      <w:pPr>
+        <w:tabs>
+          <w:tab w:val="center" w:pos="2154"/>
+        </w:tabs>
+      </w:pPr>
+      <w:r>
+        <w:lastRenderedPageBreak/>
+        <w:t xml:space="preserve">Ahora desde el servicio hay que importar </w:t>
+      </w:r>
+      <w:proofErr w:type="spellStart"/>
+      <w:r>
+        <w:t>Subject</w:t>
+      </w:r>
+      <w:proofErr w:type="spellEnd"/>
+      <w:r>
+        <w:t xml:space="preserve"> desde </w:t>
+      </w:r>
+      <w:proofErr w:type="spellStart"/>
+      <w:r>
+        <w:t>rxjs</w:t>
+      </w:r>
+      <w:proofErr w:type="spellEnd"/>
+      <w:r>
+        <w:t xml:space="preserve"> para trabajar con observables y </w:t>
+      </w:r>
+      <w:proofErr w:type="spellStart"/>
+      <w:r>
+        <w:t>asi</w:t>
+      </w:r>
+      <w:proofErr w:type="spellEnd"/>
+      <w:r>
+        <w:t xml:space="preserve"> poder escuchar cuando se introduce un nuevo post y mostrarlo</w:t>
+      </w:r>
+    </w:p>
+    <w:p>
+      <w:pPr>
+        <w:tabs>
+          <w:tab w:val="center" w:pos="2154"/>
+        </w:tabs>
+      </w:pPr>
+      <w:r>
+        <w:rPr>
+          <w:noProof/>
+        </w:rPr>
+        <w:drawing>
+          <wp:inline distT="0" distB="0" distL="0" distR="0" wp14:anchorId="2B3A97F5" wp14:editId="4D94031A">
+            <wp:extent cx="3406279" cy="1699260"/>
+            <wp:effectExtent l="0" t="0" r="3810" b="0"/>
+            <wp:docPr id="64" name="Picture 64"/>
+            <wp:cNvGraphicFramePr>
+              <a:graphicFrameLocks xmlns:a="http://schemas.openxmlformats.org/drawingml/2006/main" noChangeAspect="1"/>
+            </wp:cNvGraphicFramePr>
+            <a:graphic xmlns:a="http://schemas.openxmlformats.org/drawingml/2006/main">
+              <a:graphicData uri="http://schemas.openxmlformats.org/drawingml/2006/picture">
+                <pic:pic xmlns:pic="http://schemas.openxmlformats.org/drawingml/2006/picture">
+                  <pic:nvPicPr>
+                    <pic:cNvPr id="1" name=""/>
+                    <pic:cNvPicPr/>
+                  </pic:nvPicPr>
+                  <pic:blipFill>
+                    <a:blip r:embed="rId64"/>
+                    <a:stretch>
+                      <a:fillRect/>
+                    </a:stretch>
+                  </pic:blipFill>
+                  <pic:spPr>
+                    <a:xfrm>
+                      <a:off x="0" y="0"/>
+                      <a:ext cx="3413663" cy="1702944"/>
+                    </a:xfrm>
+                    <a:prstGeom prst="rect">
+                      <a:avLst/>
+                    </a:prstGeom>
+                  </pic:spPr>
+                </pic:pic>
+              </a:graphicData>
+            </a:graphic>
+          </wp:inline>
+        </w:drawing>
+      </w:r>
+    </w:p>
+    <w:p>
+      <w:pPr>
+        <w:tabs>
+          <w:tab w:val="center" w:pos="2154"/>
+        </w:tabs>
+      </w:pPr>
+    </w:p>
+    <w:p>
+      <w:pPr>
+        <w:tabs>
+          <w:tab w:val="center" w:pos="2154"/>
+        </w:tabs>
+      </w:pPr>
+      <w:r>
+        <w:t>Ahora para obtenerlo desde afuera se declara una función que va a retornar un observable de este arreglo declarado en el servicio.</w:t>
+      </w:r>
+      <w:r>
+        <w:br/>
+      </w:r>
+      <w:r>
+        <w:rPr>
+          <w:noProof/>
+        </w:rPr>
+        <w:drawing>
+          <wp:inline distT="0" distB="0" distL="0" distR="0" wp14:anchorId="1B0BAAB4" wp14:editId="62DD63E2">
+            <wp:extent cx="2689860" cy="506327"/>
+            <wp:effectExtent l="0" t="0" r="0" b="8255"/>
+            <wp:docPr id="65" name="Picture 65"/>
+            <wp:cNvGraphicFramePr>
+              <a:graphicFrameLocks xmlns:a="http://schemas.openxmlformats.org/drawingml/2006/main" noChangeAspect="1"/>
+            </wp:cNvGraphicFramePr>
+            <a:graphic xmlns:a="http://schemas.openxmlformats.org/drawingml/2006/main">
+              <a:graphicData uri="http://schemas.openxmlformats.org/drawingml/2006/picture">
+                <pic:pic xmlns:pic="http://schemas.openxmlformats.org/drawingml/2006/picture">
+                  <pic:nvPicPr>
+                    <pic:cNvPr id="1" name=""/>
+                    <pic:cNvPicPr/>
+                  </pic:nvPicPr>
+                  <pic:blipFill>
+                    <a:blip r:embed="rId65"/>
+                    <a:stretch>
+                      <a:fillRect/>
+                    </a:stretch>
+                  </pic:blipFill>
+                  <pic:spPr>
+                    <a:xfrm>
+                      <a:off x="0" y="0"/>
+                      <a:ext cx="2720979" cy="512185"/>
+                    </a:xfrm>
+                    <a:prstGeom prst="rect">
+                      <a:avLst/>
+                    </a:prstGeom>
+                  </pic:spPr>
+                </pic:pic>
+              </a:graphicData>
+            </a:graphic>
+          </wp:inline>
+        </w:drawing>
+      </w:r>
+    </w:p>
+    <w:p>
+      <w:pPr>
+        <w:tabs>
+          <w:tab w:val="center" w:pos="2154"/>
+        </w:tabs>
+      </w:pPr>
+      <w:r>
+        <w:t xml:space="preserve">Desde el componente que queremos escuchar se llama a este </w:t>
+      </w:r>
+      <w:proofErr w:type="gramStart"/>
+      <w:r>
+        <w:t>método ,</w:t>
+      </w:r>
+      <w:proofErr w:type="gramEnd"/>
+      <w:r>
+        <w:t xml:space="preserve"> y nos subscribimos a su respuesta.</w:t>
+      </w:r>
+    </w:p>
+    <w:p>
+      <w:pPr>
+        <w:tabs>
+          <w:tab w:val="center" w:pos="2154"/>
+        </w:tabs>
+      </w:pPr>
+      <w:r>
+        <w:rPr>
+          <w:noProof/>
+        </w:rPr>
+        <w:drawing>
+          <wp:inline distT="0" distB="0" distL="0" distR="0" wp14:anchorId="173A0C9B" wp14:editId="3E84B995">
+            <wp:extent cx="2796540" cy="1070184"/>
+            <wp:effectExtent l="0" t="0" r="3810" b="0"/>
+            <wp:docPr id="66" name="Picture 66"/>
+            <wp:cNvGraphicFramePr>
+              <a:graphicFrameLocks xmlns:a="http://schemas.openxmlformats.org/drawingml/2006/main" noChangeAspect="1"/>
+            </wp:cNvGraphicFramePr>
+            <a:graphic xmlns:a="http://schemas.openxmlformats.org/drawingml/2006/main">
+              <a:graphicData uri="http://schemas.openxmlformats.org/drawingml/2006/picture">
+                <pic:pic xmlns:pic="http://schemas.openxmlformats.org/drawingml/2006/picture">
+                  <pic:nvPicPr>
+                    <pic:cNvPr id="1" name=""/>
+                    <pic:cNvPicPr/>
+                  </pic:nvPicPr>
+                  <pic:blipFill>
+                    <a:blip r:embed="rId66"/>
+                    <a:stretch>
+                      <a:fillRect/>
+                    </a:stretch>
+                  </pic:blipFill>
+                  <pic:spPr>
+                    <a:xfrm>
+                      <a:off x="0" y="0"/>
+                      <a:ext cx="2805779" cy="1073720"/>
+                    </a:xfrm>
+                    <a:prstGeom prst="rect">
+                      <a:avLst/>
+                    </a:prstGeom>
+                  </pic:spPr>
+                </pic:pic>
+              </a:graphicData>
+            </a:graphic>
+          </wp:inline>
+        </w:drawing>
+      </w:r>
+    </w:p>
+    <w:p>
+      <w:pPr>
+        <w:tabs>
+          <w:tab w:val="center" w:pos="2154"/>
+        </w:tabs>
+      </w:pPr>
+      <w:r>
+        <w:t xml:space="preserve">Al momento de subscribirnos, existe la posibilidad que este componente no forme parte de la vista en algún momento, en este caso hay que cancelar la </w:t>
+      </w:r>
+      <w:proofErr w:type="spellStart"/>
+      <w:r>
+        <w:t>subscripcion</w:t>
+      </w:r>
+      <w:proofErr w:type="spellEnd"/>
+      <w:r>
+        <w:t xml:space="preserve"> para que no quede en memoria.</w:t>
+      </w:r>
+    </w:p>
+    <w:p>
+      <w:pPr>
+        <w:tabs>
+          <w:tab w:val="center" w:pos="2154"/>
+        </w:tabs>
+      </w:pPr>
+      <w:r>
+        <w:rPr>
+          <w:noProof/>
+        </w:rPr>
+        <w:drawing>
+          <wp:inline distT="0" distB="0" distL="0" distR="0" wp14:anchorId="572B3F25" wp14:editId="49BD2978">
+            <wp:extent cx="3406140" cy="462562"/>
+            <wp:effectExtent l="0" t="0" r="3810" b="0"/>
+            <wp:docPr id="67" name="Picture 67"/>
+            <wp:cNvGraphicFramePr>
+              <a:graphicFrameLocks xmlns:a="http://schemas.openxmlformats.org/drawingml/2006/main" noChangeAspect="1"/>
+            </wp:cNvGraphicFramePr>
+            <a:graphic xmlns:a="http://schemas.openxmlformats.org/drawingml/2006/main">
+              <a:graphicData uri="http://schemas.openxmlformats.org/drawingml/2006/picture">
+                <pic:pic xmlns:pic="http://schemas.openxmlformats.org/drawingml/2006/picture">
+                  <pic:nvPicPr>
+                    <pic:cNvPr id="1" name=""/>
+                    <pic:cNvPicPr/>
+                  </pic:nvPicPr>
+                  <pic:blipFill>
+                    <a:blip r:embed="rId67"/>
+                    <a:stretch>
+                      <a:fillRect/>
+                    </a:stretch>
+                  </pic:blipFill>
+                  <pic:spPr>
+                    <a:xfrm>
+                      <a:off x="0" y="0"/>
+                      <a:ext cx="3433844" cy="466324"/>
+                    </a:xfrm>
+                    <a:prstGeom prst="rect">
+                      <a:avLst/>
+                    </a:prstGeom>
+                  </pic:spPr>
+                </pic:pic>
+              </a:graphicData>
+            </a:graphic>
+          </wp:inline>
+        </w:drawing>
+      </w:r>
+    </w:p>
+    <w:p>
+      <w:pPr>
+        <w:tabs>
+          <w:tab w:val="center" w:pos="2154"/>
+        </w:tabs>
+      </w:pPr>
+      <w:r>
+        <w:t>Se le asigna el valor dl observable</w:t>
+      </w:r>
+      <w:r>
+        <w:t xml:space="preserve">, añadimos el </w:t>
+      </w:r>
+      <w:proofErr w:type="spellStart"/>
+      <w:r>
+        <w:t>onDestroy</w:t>
+      </w:r>
+      <w:proofErr w:type="spellEnd"/>
+      <w:r>
+        <w:t xml:space="preserve"> a la clase y añadimos el </w:t>
+      </w:r>
+      <w:proofErr w:type="gramStart"/>
+      <w:r>
+        <w:t>método .</w:t>
+      </w:r>
+      <w:proofErr w:type="gramEnd"/>
+    </w:p>
+    <w:p>
+      <w:pPr>
+        <w:tabs>
+          <w:tab w:val="center" w:pos="2154"/>
+        </w:tabs>
+      </w:pPr>
+      <w:r>
+        <w:rPr>
+          <w:noProof/>
+        </w:rPr>
+        <w:drawing>
+          <wp:inline distT="0" distB="0" distL="0" distR="0" wp14:anchorId="23A4ECBC" wp14:editId="39A7DA56">
+            <wp:extent cx="3108960" cy="1513077"/>
+            <wp:effectExtent l="0" t="0" r="0" b="0"/>
+            <wp:docPr id="68" name="Picture 68"/>
+            <wp:cNvGraphicFramePr>
+              <a:graphicFrameLocks xmlns:a="http://schemas.openxmlformats.org/drawingml/2006/main" noChangeAspect="1"/>
+            </wp:cNvGraphicFramePr>
+            <a:graphic xmlns:a="http://schemas.openxmlformats.org/drawingml/2006/main">
+              <a:graphicData uri="http://schemas.openxmlformats.org/drawingml/2006/picture">
+                <pic:pic xmlns:pic="http://schemas.openxmlformats.org/drawingml/2006/picture">
+                  <pic:nvPicPr>
+                    <pic:cNvPr id="1" name=""/>
+                    <pic:cNvPicPr/>
+                  </pic:nvPicPr>
+                  <pic:blipFill>
+                    <a:blip r:embed="rId68"/>
+                    <a:stretch>
+                      <a:fillRect/>
+                    </a:stretch>
+                  </pic:blipFill>
+                  <pic:spPr>
+                    <a:xfrm>
+                      <a:off x="0" y="0"/>
+                      <a:ext cx="3113821" cy="1515443"/>
+                    </a:xfrm>
+                    <a:prstGeom prst="rect">
+                      <a:avLst/>
+                    </a:prstGeom>
+                  </pic:spPr>
+                </pic:pic>
+              </a:graphicData>
+            </a:graphic>
+          </wp:inline>
+        </w:drawing>
+      </w:r>
+    </w:p>
+    <w:p>
+      <w:pPr>
+        <w:tabs>
+          <w:tab w:val="center" w:pos="2154"/>
+        </w:tabs>
+      </w:pPr>
       <w:bookmarkStart w:id="0" w:name="_GoBack"/>
       <w:bookmarkEnd w:id="0"/>
     </w:p>

</xml_diff>